<commit_message>
Update Bieu do Trinh Tu
</commit_message>
<xml_diff>
--- a/CacTaiLieuPTTK/BieuDoUsecase.docx
+++ b/CacTaiLieuPTTK/BieuDoUsecase.docx
@@ -776,6 +776,31 @@
           <w:color w:val="000000"/>
           <w:szCs w:val="28"/>
         </w:rPr>
+        <w:br w:type="page"/>
+      </w:r>
+    </w:p>
+    <w:p>
+      <w:pPr>
+        <w:spacing w:before="0" w:after="160" w:line="259" w:lineRule="auto"/>
+        <w:ind w:firstLine="0"/>
+        <w:jc w:val="left"/>
+        <w:rPr>
+          <w:rFonts w:cs="Times New Roman"/>
+          <w:b/>
+          <w:bCs/>
+          <w:color w:val="000000"/>
+          <w:szCs w:val="28"/>
+        </w:rPr>
+      </w:pPr>
+      <w:r>
+        <w:rPr>
+          <w:rFonts w:cs="Times New Roman"/>
+          <w:b/>
+          <w:bCs/>
+          <w:color w:val="000000"/>
+          <w:szCs w:val="28"/>
+        </w:rPr>
+        <w:lastRenderedPageBreak/>
         <w:t>-Biểu đồ use case quản lý bán hàng</w:t>
       </w:r>
     </w:p>
@@ -794,7 +819,6 @@
           <w:noProof/>
           <w:szCs w:val="28"/>
         </w:rPr>
-        <w:lastRenderedPageBreak/>
         <w:drawing>
           <wp:inline distT="0" distB="0" distL="0" distR="0" wp14:anchorId="3D2D3D0A" wp14:editId="0B8B7D3B">
             <wp:extent cx="5761990" cy="2733675"/>
@@ -1414,6 +1438,1628 @@
       </w:r>
     </w:p>
     <w:p>
+      <w:pPr>
+        <w:spacing w:before="0" w:after="160" w:line="259" w:lineRule="auto"/>
+        <w:ind w:firstLine="0"/>
+        <w:jc w:val="left"/>
+      </w:pPr>
+      <w:r>
+        <w:br w:type="page"/>
+      </w:r>
+    </w:p>
+    <w:p>
+      <w:pPr>
+        <w:pStyle w:val="Heading4"/>
+        <w:rPr>
+          <w:rFonts w:ascii="Times New Roman" w:hAnsi="Times New Roman" w:cs="Times New Roman"/>
+          <w:b/>
+          <w:sz w:val="24"/>
+        </w:rPr>
+      </w:pPr>
+      <w:r>
+        <w:rPr>
+          <w:rFonts w:ascii="Times New Roman" w:hAnsi="Times New Roman" w:cs="Times New Roman"/>
+          <w:b/>
+          <w:color w:val="000000"/>
+          <w:szCs w:val="28"/>
+        </w:rPr>
+        <w:lastRenderedPageBreak/>
+        <w:t>Biểu đồ use case chức năng quản lý nhà cung cấp.</w:t>
+      </w:r>
+    </w:p>
+    <w:p>
+      <w:pPr>
+        <w:pStyle w:val="NormalWeb"/>
+        <w:spacing w:before="120" w:beforeAutospacing="0" w:after="120" w:afterAutospacing="0"/>
+      </w:pPr>
+      <w:r>
+        <w:rPr>
+          <w:rFonts w:ascii="Calibri" w:hAnsi="Calibri" w:cs="Calibri"/>
+          <w:noProof/>
+          <w:color w:val="000000"/>
+          <w:sz w:val="22"/>
+          <w:szCs w:val="22"/>
+          <w:bdr w:val="none" w:sz="0" w:space="0" w:color="auto" w:frame="1"/>
+        </w:rPr>
+        <w:drawing>
+          <wp:inline distT="0" distB="0" distL="0" distR="0">
+            <wp:extent cx="5764530" cy="3045460"/>
+            <wp:effectExtent l="0" t="0" r="7620" b="2540"/>
+            <wp:docPr id="2" name="Picture 2" descr="https://lh3.googleusercontent.com/HUDUKog8XmnLqfEYAYwBeaW-x3fD3V-TpWo95s1hREPaJ6X9nq0NGfJTTNXA5w6bcIjsy_-B279fBNVl8VriGPr6iglmrDOfk76KoJBpgEx2cKVkZTH-ypC9yy9uwZP3fMVC0xtih4Dn5ZJ5"/>
+            <wp:cNvGraphicFramePr>
+              <a:graphicFrameLocks xmlns:a="http://schemas.openxmlformats.org/drawingml/2006/main" noChangeAspect="1"/>
+            </wp:cNvGraphicFramePr>
+            <a:graphic xmlns:a="http://schemas.openxmlformats.org/drawingml/2006/main">
+              <a:graphicData uri="http://schemas.openxmlformats.org/drawingml/2006/picture">
+                <pic:pic xmlns:pic="http://schemas.openxmlformats.org/drawingml/2006/picture">
+                  <pic:nvPicPr>
+                    <pic:cNvPr id="0" name="Picture 1" descr="https://lh3.googleusercontent.com/HUDUKog8XmnLqfEYAYwBeaW-x3fD3V-TpWo95s1hREPaJ6X9nq0NGfJTTNXA5w6bcIjsy_-B279fBNVl8VriGPr6iglmrDOfk76KoJBpgEx2cKVkZTH-ypC9yy9uwZP3fMVC0xtih4Dn5ZJ5"/>
+                    <pic:cNvPicPr>
+                      <a:picLocks noChangeAspect="1" noChangeArrowheads="1"/>
+                    </pic:cNvPicPr>
+                  </pic:nvPicPr>
+                  <pic:blipFill>
+                    <a:blip r:embed="rId10">
+                      <a:extLst>
+                        <a:ext uri="{28A0092B-C50C-407E-A947-70E740481C1C}">
+                          <a14:useLocalDpi xmlns:a14="http://schemas.microsoft.com/office/drawing/2010/main" val="0"/>
+                        </a:ext>
+                      </a:extLst>
+                    </a:blip>
+                    <a:srcRect/>
+                    <a:stretch>
+                      <a:fillRect/>
+                    </a:stretch>
+                  </pic:blipFill>
+                  <pic:spPr bwMode="auto">
+                    <a:xfrm>
+                      <a:off x="0" y="0"/>
+                      <a:ext cx="5764530" cy="3045460"/>
+                    </a:xfrm>
+                    <a:prstGeom prst="rect">
+                      <a:avLst/>
+                    </a:prstGeom>
+                    <a:noFill/>
+                    <a:ln>
+                      <a:noFill/>
+                    </a:ln>
+                  </pic:spPr>
+                </pic:pic>
+              </a:graphicData>
+            </a:graphic>
+          </wp:inline>
+        </w:drawing>
+      </w:r>
+    </w:p>
+    <w:p>
+      <w:pPr>
+        <w:pStyle w:val="NormalWeb"/>
+        <w:spacing w:before="120" w:beforeAutospacing="0" w:after="120" w:afterAutospacing="0"/>
+        <w:jc w:val="center"/>
+      </w:pPr>
+      <w:r>
+        <w:rPr>
+          <w:color w:val="000000"/>
+          <w:sz w:val="28"/>
+          <w:szCs w:val="28"/>
+        </w:rPr>
+        <w:t>Hình 2.22. Biểu đồ use case quản lý nhà cung cấp.</w:t>
+      </w:r>
+    </w:p>
+    <w:p>
+      <w:pPr>
+        <w:pStyle w:val="NormalWeb"/>
+        <w:numPr>
+          <w:ilvl w:val="0"/>
+          <w:numId w:val="10"/>
+        </w:numPr>
+        <w:spacing w:before="120" w:beforeAutospacing="0" w:after="0" w:afterAutospacing="0"/>
+        <w:ind w:left="360"/>
+        <w:jc w:val="both"/>
+        <w:textAlignment w:val="baseline"/>
+        <w:rPr>
+          <w:b/>
+          <w:bCs/>
+          <w:color w:val="000000"/>
+          <w:sz w:val="28"/>
+          <w:szCs w:val="28"/>
+        </w:rPr>
+      </w:pPr>
+      <w:r>
+        <w:rPr>
+          <w:color w:val="000000"/>
+          <w:sz w:val="28"/>
+          <w:szCs w:val="28"/>
+        </w:rPr>
+        <w:t>Đặc tả use case nhà cung cấp:</w:t>
+      </w:r>
+    </w:p>
+    <w:p>
+      <w:pPr>
+        <w:pStyle w:val="NormalWeb"/>
+        <w:numPr>
+          <w:ilvl w:val="0"/>
+          <w:numId w:val="11"/>
+        </w:numPr>
+        <w:spacing w:before="0" w:beforeAutospacing="0" w:after="0" w:afterAutospacing="0"/>
+        <w:ind w:left="360"/>
+        <w:jc w:val="both"/>
+        <w:textAlignment w:val="baseline"/>
+        <w:rPr>
+          <w:color w:val="000000"/>
+          <w:sz w:val="28"/>
+          <w:szCs w:val="28"/>
+        </w:rPr>
+      </w:pPr>
+      <w:r>
+        <w:rPr>
+          <w:color w:val="000000"/>
+          <w:sz w:val="28"/>
+          <w:szCs w:val="28"/>
+        </w:rPr>
+        <w:t>Tác nhân: quản lý.</w:t>
+      </w:r>
+    </w:p>
+    <w:p>
+      <w:pPr>
+        <w:pStyle w:val="NormalWeb"/>
+        <w:numPr>
+          <w:ilvl w:val="0"/>
+          <w:numId w:val="12"/>
+        </w:numPr>
+        <w:spacing w:before="0" w:beforeAutospacing="0" w:after="0" w:afterAutospacing="0"/>
+        <w:ind w:left="360"/>
+        <w:jc w:val="both"/>
+        <w:textAlignment w:val="baseline"/>
+        <w:rPr>
+          <w:color w:val="000000"/>
+          <w:sz w:val="28"/>
+          <w:szCs w:val="28"/>
+        </w:rPr>
+      </w:pPr>
+      <w:r>
+        <w:rPr>
+          <w:color w:val="000000"/>
+          <w:sz w:val="28"/>
+          <w:szCs w:val="28"/>
+        </w:rPr>
+        <w:t>Mô tả: Tác nhân sử dụng hệ thống quản lý thì cần thực hiện chức năng đăng nhập vào hệ thống thành công. Tiếp theo tác nhân chọn chức năng quản lý nhà cung cấp và thực hiện các chức năng mở rộng trong đó như thêm, sửa, xóa nhà cung cấp.</w:t>
+      </w:r>
+    </w:p>
+    <w:p>
+      <w:pPr>
+        <w:pStyle w:val="NormalWeb"/>
+        <w:numPr>
+          <w:ilvl w:val="0"/>
+          <w:numId w:val="13"/>
+        </w:numPr>
+        <w:spacing w:before="0" w:beforeAutospacing="0" w:after="0" w:afterAutospacing="0"/>
+        <w:ind w:left="360"/>
+        <w:jc w:val="both"/>
+        <w:textAlignment w:val="baseline"/>
+        <w:rPr>
+          <w:color w:val="000000"/>
+          <w:sz w:val="28"/>
+          <w:szCs w:val="28"/>
+        </w:rPr>
+      </w:pPr>
+      <w:r>
+        <w:rPr>
+          <w:color w:val="000000"/>
+          <w:sz w:val="28"/>
+          <w:szCs w:val="28"/>
+        </w:rPr>
+        <w:t>Dòng sự kiện chính:</w:t>
+      </w:r>
+    </w:p>
+    <w:p>
+      <w:pPr>
+        <w:pStyle w:val="NormalWeb"/>
+        <w:numPr>
+          <w:ilvl w:val="0"/>
+          <w:numId w:val="14"/>
+        </w:numPr>
+        <w:spacing w:before="0" w:beforeAutospacing="0" w:after="0" w:afterAutospacing="0"/>
+        <w:ind w:left="630"/>
+        <w:jc w:val="both"/>
+        <w:textAlignment w:val="baseline"/>
+        <w:rPr>
+          <w:color w:val="000000"/>
+          <w:sz w:val="28"/>
+          <w:szCs w:val="28"/>
+        </w:rPr>
+      </w:pPr>
+      <w:r>
+        <w:rPr>
+          <w:color w:val="000000"/>
+          <w:sz w:val="28"/>
+          <w:szCs w:val="28"/>
+        </w:rPr>
+        <w:t>Tác nhân đăng nhập hệ thống thành công.</w:t>
+      </w:r>
+    </w:p>
+    <w:p>
+      <w:pPr>
+        <w:pStyle w:val="NormalWeb"/>
+        <w:numPr>
+          <w:ilvl w:val="0"/>
+          <w:numId w:val="14"/>
+        </w:numPr>
+        <w:spacing w:before="0" w:beforeAutospacing="0" w:after="0" w:afterAutospacing="0"/>
+        <w:ind w:left="630"/>
+        <w:jc w:val="both"/>
+        <w:textAlignment w:val="baseline"/>
+        <w:rPr>
+          <w:color w:val="000000"/>
+          <w:sz w:val="28"/>
+          <w:szCs w:val="28"/>
+        </w:rPr>
+      </w:pPr>
+      <w:r>
+        <w:rPr>
+          <w:color w:val="000000"/>
+          <w:sz w:val="28"/>
+          <w:szCs w:val="28"/>
+        </w:rPr>
+        <w:t>Tác nhân yêu cầu giao diện quản lý nhà cung cấp.</w:t>
+      </w:r>
+    </w:p>
+    <w:p>
+      <w:pPr>
+        <w:pStyle w:val="NormalWeb"/>
+        <w:numPr>
+          <w:ilvl w:val="0"/>
+          <w:numId w:val="14"/>
+        </w:numPr>
+        <w:spacing w:before="0" w:beforeAutospacing="0" w:after="0" w:afterAutospacing="0"/>
+        <w:ind w:left="630"/>
+        <w:jc w:val="both"/>
+        <w:textAlignment w:val="baseline"/>
+        <w:rPr>
+          <w:color w:val="000000"/>
+          <w:sz w:val="28"/>
+          <w:szCs w:val="28"/>
+        </w:rPr>
+      </w:pPr>
+      <w:r>
+        <w:rPr>
+          <w:color w:val="000000"/>
+          <w:sz w:val="28"/>
+          <w:szCs w:val="28"/>
+        </w:rPr>
+        <w:t>Hệ thống hiện thị giao diện quản nhà cung cấp cho tác nhân.</w:t>
+      </w:r>
+    </w:p>
+    <w:p>
+      <w:pPr>
+        <w:pStyle w:val="NormalWeb"/>
+        <w:numPr>
+          <w:ilvl w:val="0"/>
+          <w:numId w:val="14"/>
+        </w:numPr>
+        <w:spacing w:before="0" w:beforeAutospacing="0" w:after="0" w:afterAutospacing="0"/>
+        <w:ind w:left="630"/>
+        <w:jc w:val="both"/>
+        <w:textAlignment w:val="baseline"/>
+        <w:rPr>
+          <w:color w:val="000000"/>
+          <w:sz w:val="28"/>
+          <w:szCs w:val="28"/>
+        </w:rPr>
+      </w:pPr>
+      <w:r>
+        <w:rPr>
+          <w:color w:val="000000"/>
+          <w:sz w:val="28"/>
+          <w:szCs w:val="28"/>
+        </w:rPr>
+        <w:t>Tác nhân sẽ: Thêm, sửa, xóa dữ liệu nhà cung cấp cần thiết.</w:t>
+      </w:r>
+    </w:p>
+    <w:p>
+      <w:pPr>
+        <w:pStyle w:val="NormalWeb"/>
+        <w:numPr>
+          <w:ilvl w:val="0"/>
+          <w:numId w:val="14"/>
+        </w:numPr>
+        <w:spacing w:before="0" w:beforeAutospacing="0" w:after="0" w:afterAutospacing="0"/>
+        <w:ind w:left="630"/>
+        <w:jc w:val="both"/>
+        <w:textAlignment w:val="baseline"/>
+        <w:rPr>
+          <w:color w:val="000000"/>
+          <w:sz w:val="28"/>
+          <w:szCs w:val="28"/>
+        </w:rPr>
+      </w:pPr>
+      <w:r>
+        <w:rPr>
+          <w:color w:val="000000"/>
+          <w:sz w:val="28"/>
+          <w:szCs w:val="28"/>
+        </w:rPr>
+        <w:t>Hệ thống kiểm tra dữ liệu và xác nhận thông tin từ tác nhân gửi vào hệ thống.</w:t>
+      </w:r>
+    </w:p>
+    <w:p>
+      <w:pPr>
+        <w:pStyle w:val="NormalWeb"/>
+        <w:numPr>
+          <w:ilvl w:val="0"/>
+          <w:numId w:val="14"/>
+        </w:numPr>
+        <w:spacing w:before="0" w:beforeAutospacing="0" w:after="0" w:afterAutospacing="0"/>
+        <w:ind w:left="630"/>
+        <w:jc w:val="both"/>
+        <w:textAlignment w:val="baseline"/>
+        <w:rPr>
+          <w:color w:val="000000"/>
+          <w:sz w:val="28"/>
+          <w:szCs w:val="28"/>
+        </w:rPr>
+      </w:pPr>
+      <w:r>
+        <w:rPr>
+          <w:color w:val="000000"/>
+          <w:sz w:val="28"/>
+          <w:szCs w:val="28"/>
+        </w:rPr>
+        <w:t>Thông tin đúng thì hệ thống gửi thông báo.</w:t>
+      </w:r>
+    </w:p>
+    <w:p>
+      <w:pPr>
+        <w:pStyle w:val="NormalWeb"/>
+        <w:numPr>
+          <w:ilvl w:val="0"/>
+          <w:numId w:val="14"/>
+        </w:numPr>
+        <w:spacing w:before="0" w:beforeAutospacing="0" w:after="0" w:afterAutospacing="0"/>
+        <w:ind w:left="630"/>
+        <w:jc w:val="both"/>
+        <w:textAlignment w:val="baseline"/>
+        <w:rPr>
+          <w:color w:val="000000"/>
+          <w:sz w:val="28"/>
+          <w:szCs w:val="28"/>
+        </w:rPr>
+      </w:pPr>
+      <w:r>
+        <w:rPr>
+          <w:color w:val="000000"/>
+          <w:sz w:val="28"/>
+          <w:szCs w:val="28"/>
+        </w:rPr>
+        <w:t>Kết thúc use case quản lý nhà cung cấp.</w:t>
+      </w:r>
+    </w:p>
+    <w:p>
+      <w:pPr>
+        <w:pStyle w:val="NormalWeb"/>
+        <w:numPr>
+          <w:ilvl w:val="0"/>
+          <w:numId w:val="15"/>
+        </w:numPr>
+        <w:spacing w:before="0" w:beforeAutospacing="0" w:after="0" w:afterAutospacing="0"/>
+        <w:ind w:left="360"/>
+        <w:jc w:val="both"/>
+        <w:textAlignment w:val="baseline"/>
+        <w:rPr>
+          <w:color w:val="000000"/>
+          <w:sz w:val="28"/>
+          <w:szCs w:val="28"/>
+        </w:rPr>
+      </w:pPr>
+      <w:r>
+        <w:rPr>
+          <w:color w:val="000000"/>
+          <w:sz w:val="28"/>
+          <w:szCs w:val="28"/>
+        </w:rPr>
+        <w:t>Dòng sự kiện phụ:</w:t>
+      </w:r>
+    </w:p>
+    <w:p>
+      <w:pPr>
+        <w:pStyle w:val="NormalWeb"/>
+        <w:numPr>
+          <w:ilvl w:val="0"/>
+          <w:numId w:val="16"/>
+        </w:numPr>
+        <w:spacing w:before="0" w:beforeAutospacing="0" w:after="0" w:afterAutospacing="0"/>
+        <w:jc w:val="both"/>
+        <w:textAlignment w:val="baseline"/>
+        <w:rPr>
+          <w:color w:val="000000"/>
+          <w:sz w:val="28"/>
+          <w:szCs w:val="28"/>
+        </w:rPr>
+      </w:pPr>
+      <w:r>
+        <w:rPr>
+          <w:color w:val="000000"/>
+          <w:sz w:val="28"/>
+          <w:szCs w:val="28"/>
+        </w:rPr>
+        <w:t>Sự kiện 1: Nếu tác nhân thêm, sửa, xóa, tìm kiếm thông tin đúng, nhưng lại muốn trở về giao diện chính. Hệ thống trở về giao diện chính. Kết thúc use case.</w:t>
+      </w:r>
+    </w:p>
+    <w:p>
+      <w:pPr>
+        <w:pStyle w:val="NormalWeb"/>
+        <w:numPr>
+          <w:ilvl w:val="0"/>
+          <w:numId w:val="16"/>
+        </w:numPr>
+        <w:spacing w:before="0" w:beforeAutospacing="0" w:after="0" w:afterAutospacing="0"/>
+        <w:jc w:val="both"/>
+        <w:textAlignment w:val="baseline"/>
+        <w:rPr>
+          <w:color w:val="000000"/>
+          <w:sz w:val="28"/>
+          <w:szCs w:val="28"/>
+        </w:rPr>
+      </w:pPr>
+      <w:r>
+        <w:rPr>
+          <w:color w:val="000000"/>
+          <w:sz w:val="28"/>
+          <w:szCs w:val="28"/>
+        </w:rPr>
+        <w:t>Sự kiện 2: Nếu tác nhân thêm, sửa, xóa thông tin sai. Hệ thống thông báo thêm, sửa, xóa thông tin lại hoặc trở về giao diện chính. Sau khi tác nhân chọn trở về giao diện chính. Kết thúc use case.</w:t>
+      </w:r>
+    </w:p>
+    <w:p>
+      <w:pPr>
+        <w:pStyle w:val="NormalWeb"/>
+        <w:numPr>
+          <w:ilvl w:val="0"/>
+          <w:numId w:val="17"/>
+        </w:numPr>
+        <w:spacing w:before="0" w:beforeAutospacing="0" w:after="0" w:afterAutospacing="0"/>
+        <w:ind w:left="360"/>
+        <w:jc w:val="both"/>
+        <w:textAlignment w:val="baseline"/>
+        <w:rPr>
+          <w:color w:val="000000"/>
+          <w:sz w:val="28"/>
+          <w:szCs w:val="28"/>
+        </w:rPr>
+      </w:pPr>
+      <w:r>
+        <w:rPr>
+          <w:color w:val="000000"/>
+          <w:sz w:val="28"/>
+          <w:szCs w:val="28"/>
+        </w:rPr>
+        <w:lastRenderedPageBreak/>
+        <w:t>Các yêu cầu đặc biệt: Không có</w:t>
+      </w:r>
+    </w:p>
+    <w:p>
+      <w:pPr>
+        <w:pStyle w:val="NormalWeb"/>
+        <w:numPr>
+          <w:ilvl w:val="0"/>
+          <w:numId w:val="17"/>
+        </w:numPr>
+        <w:spacing w:before="0" w:beforeAutospacing="0" w:after="0" w:afterAutospacing="0"/>
+        <w:ind w:left="360"/>
+        <w:jc w:val="both"/>
+        <w:textAlignment w:val="baseline"/>
+        <w:rPr>
+          <w:color w:val="000000"/>
+          <w:sz w:val="28"/>
+          <w:szCs w:val="28"/>
+        </w:rPr>
+      </w:pPr>
+      <w:r>
+        <w:rPr>
+          <w:color w:val="000000"/>
+          <w:sz w:val="28"/>
+          <w:szCs w:val="28"/>
+        </w:rPr>
+        <w:t>Trạng thái hệ thống trước khi sử dụng use case: Không có yêu cầu</w:t>
+      </w:r>
+    </w:p>
+    <w:p>
+      <w:pPr>
+        <w:pStyle w:val="NormalWeb"/>
+        <w:numPr>
+          <w:ilvl w:val="0"/>
+          <w:numId w:val="17"/>
+        </w:numPr>
+        <w:spacing w:before="0" w:beforeAutospacing="0" w:after="0" w:afterAutospacing="0"/>
+        <w:ind w:left="360"/>
+        <w:jc w:val="both"/>
+        <w:textAlignment w:val="baseline"/>
+        <w:rPr>
+          <w:color w:val="000000"/>
+          <w:sz w:val="28"/>
+          <w:szCs w:val="28"/>
+        </w:rPr>
+      </w:pPr>
+      <w:r>
+        <w:rPr>
+          <w:color w:val="000000"/>
+          <w:sz w:val="28"/>
+          <w:szCs w:val="28"/>
+        </w:rPr>
+        <w:t>Trạng thái hệ thống sau khi sử dụng use case:</w:t>
+      </w:r>
+    </w:p>
+    <w:p>
+      <w:pPr>
+        <w:pStyle w:val="NormalWeb"/>
+        <w:numPr>
+          <w:ilvl w:val="0"/>
+          <w:numId w:val="18"/>
+        </w:numPr>
+        <w:spacing w:before="0" w:beforeAutospacing="0" w:after="0" w:afterAutospacing="0"/>
+        <w:ind w:left="810"/>
+        <w:jc w:val="both"/>
+        <w:textAlignment w:val="baseline"/>
+        <w:rPr>
+          <w:color w:val="000000"/>
+          <w:sz w:val="28"/>
+          <w:szCs w:val="28"/>
+        </w:rPr>
+      </w:pPr>
+      <w:r>
+        <w:rPr>
+          <w:color w:val="000000"/>
+          <w:sz w:val="28"/>
+          <w:szCs w:val="28"/>
+        </w:rPr>
+        <w:t>Nếu thêm, sửa, xóa thành công: Hệ thống sẽ gửi thông báo “Bạn đã thêm, sửa, xóa thành công!!!” và hiển thị giao diện chính cho tác nhân thực hiện các chức năng khác.</w:t>
+      </w:r>
+    </w:p>
+    <w:p>
+      <w:pPr>
+        <w:pStyle w:val="NormalWeb"/>
+        <w:numPr>
+          <w:ilvl w:val="0"/>
+          <w:numId w:val="18"/>
+        </w:numPr>
+        <w:spacing w:before="0" w:beforeAutospacing="0" w:after="120" w:afterAutospacing="0"/>
+        <w:ind w:left="810"/>
+        <w:jc w:val="both"/>
+        <w:textAlignment w:val="baseline"/>
+        <w:rPr>
+          <w:color w:val="000000"/>
+          <w:sz w:val="28"/>
+          <w:szCs w:val="28"/>
+        </w:rPr>
+      </w:pPr>
+      <w:r>
+        <w:rPr>
+          <w:color w:val="000000"/>
+          <w:sz w:val="28"/>
+          <w:szCs w:val="28"/>
+        </w:rPr>
+        <w:t>Nếu thêm, sửa, xóa thất bại: Hệ thống cũng sẽ gửi thông báo “Bạn đã thêm, sửa, xóa thất bại!!!” và quay lại chức năng thêm, sửa, xóa cho bạn nhập lại thông tin nhà cung cấp cần thực hiện.</w:t>
+      </w:r>
+    </w:p>
+    <w:p/>
+    <w:p>
+      <w:pPr>
+        <w:spacing w:before="0" w:after="160" w:line="259" w:lineRule="auto"/>
+        <w:ind w:firstLine="0"/>
+        <w:jc w:val="left"/>
+      </w:pPr>
+      <w:r>
+        <w:br w:type="page"/>
+      </w:r>
+    </w:p>
+    <w:p>
+      <w:pPr>
+        <w:pStyle w:val="Heading4"/>
+        <w:rPr>
+          <w:rFonts w:cs="Times New Roman"/>
+          <w:b/>
+          <w:i w:val="0"/>
+          <w:sz w:val="24"/>
+        </w:rPr>
+      </w:pPr>
+      <w:r>
+        <w:rPr>
+          <w:b/>
+          <w:i w:val="0"/>
+          <w:color w:val="000000"/>
+          <w:szCs w:val="28"/>
+        </w:rPr>
+        <w:lastRenderedPageBreak/>
+        <w:t>Biểu đồ use case chức năng quản lý nhân viên.</w:t>
+      </w:r>
+    </w:p>
+    <w:p>
+      <w:pPr>
+        <w:pStyle w:val="NormalWeb"/>
+        <w:spacing w:before="120" w:beforeAutospacing="0" w:after="120" w:afterAutospacing="0"/>
+      </w:pPr>
+      <w:r>
+        <w:rPr>
+          <w:rFonts w:ascii="Calibri" w:hAnsi="Calibri" w:cs="Calibri"/>
+          <w:noProof/>
+          <w:color w:val="000000"/>
+          <w:sz w:val="22"/>
+          <w:szCs w:val="22"/>
+          <w:bdr w:val="none" w:sz="0" w:space="0" w:color="auto" w:frame="1"/>
+        </w:rPr>
+        <w:drawing>
+          <wp:inline distT="0" distB="0" distL="0" distR="0">
+            <wp:extent cx="5764530" cy="2854325"/>
+            <wp:effectExtent l="0" t="0" r="7620" b="3175"/>
+            <wp:docPr id="3" name="Picture 3" descr="https://lh4.googleusercontent.com/wOysqzYreA-VEm6twT0CthMAfVdHNCcuUgD-sDUWXZxRRqTQfy6CyJsuoT4Bg-yZWJo0X6T05yDtduhAdXJZ4b6zPpI6-SjSUuIetKADYOOndScvESxhiUuPbuUXQq4Cn8o50cq4TbJE8ay5"/>
+            <wp:cNvGraphicFramePr>
+              <a:graphicFrameLocks xmlns:a="http://schemas.openxmlformats.org/drawingml/2006/main" noChangeAspect="1"/>
+            </wp:cNvGraphicFramePr>
+            <a:graphic xmlns:a="http://schemas.openxmlformats.org/drawingml/2006/main">
+              <a:graphicData uri="http://schemas.openxmlformats.org/drawingml/2006/picture">
+                <pic:pic xmlns:pic="http://schemas.openxmlformats.org/drawingml/2006/picture">
+                  <pic:nvPicPr>
+                    <pic:cNvPr id="0" name="Picture 3" descr="https://lh4.googleusercontent.com/wOysqzYreA-VEm6twT0CthMAfVdHNCcuUgD-sDUWXZxRRqTQfy6CyJsuoT4Bg-yZWJo0X6T05yDtduhAdXJZ4b6zPpI6-SjSUuIetKADYOOndScvESxhiUuPbuUXQq4Cn8o50cq4TbJE8ay5"/>
+                    <pic:cNvPicPr>
+                      <a:picLocks noChangeAspect="1" noChangeArrowheads="1"/>
+                    </pic:cNvPicPr>
+                  </pic:nvPicPr>
+                  <pic:blipFill>
+                    <a:blip r:embed="rId11">
+                      <a:extLst>
+                        <a:ext uri="{28A0092B-C50C-407E-A947-70E740481C1C}">
+                          <a14:useLocalDpi xmlns:a14="http://schemas.microsoft.com/office/drawing/2010/main" val="0"/>
+                        </a:ext>
+                      </a:extLst>
+                    </a:blip>
+                    <a:srcRect/>
+                    <a:stretch>
+                      <a:fillRect/>
+                    </a:stretch>
+                  </pic:blipFill>
+                  <pic:spPr bwMode="auto">
+                    <a:xfrm>
+                      <a:off x="0" y="0"/>
+                      <a:ext cx="5764530" cy="2854325"/>
+                    </a:xfrm>
+                    <a:prstGeom prst="rect">
+                      <a:avLst/>
+                    </a:prstGeom>
+                    <a:noFill/>
+                    <a:ln>
+                      <a:noFill/>
+                    </a:ln>
+                  </pic:spPr>
+                </pic:pic>
+              </a:graphicData>
+            </a:graphic>
+          </wp:inline>
+        </w:drawing>
+      </w:r>
+    </w:p>
+    <w:p>
+      <w:pPr>
+        <w:pStyle w:val="NormalWeb"/>
+        <w:spacing w:before="120" w:beforeAutospacing="0" w:after="120" w:afterAutospacing="0"/>
+        <w:jc w:val="center"/>
+      </w:pPr>
+      <w:r>
+        <w:rPr>
+          <w:color w:val="000000"/>
+          <w:sz w:val="28"/>
+          <w:szCs w:val="28"/>
+        </w:rPr>
+        <w:t>Hình 2.35. Sơ đồ use case quản lý nhân viên.</w:t>
+      </w:r>
+    </w:p>
+    <w:p>
+      <w:r>
+        <w:br/>
+      </w:r>
+    </w:p>
+    <w:p>
+      <w:pPr>
+        <w:pStyle w:val="NormalWeb"/>
+        <w:numPr>
+          <w:ilvl w:val="0"/>
+          <w:numId w:val="19"/>
+        </w:numPr>
+        <w:spacing w:before="120" w:beforeAutospacing="0" w:after="0" w:afterAutospacing="0"/>
+        <w:ind w:left="360"/>
+        <w:jc w:val="both"/>
+        <w:textAlignment w:val="baseline"/>
+        <w:rPr>
+          <w:b/>
+          <w:bCs/>
+          <w:color w:val="000000"/>
+          <w:sz w:val="28"/>
+          <w:szCs w:val="28"/>
+        </w:rPr>
+      </w:pPr>
+      <w:r>
+        <w:rPr>
+          <w:color w:val="000000"/>
+          <w:sz w:val="28"/>
+          <w:szCs w:val="28"/>
+        </w:rPr>
+        <w:t>Đặc tả use case nhân viên:</w:t>
+      </w:r>
+    </w:p>
+    <w:p>
+      <w:pPr>
+        <w:pStyle w:val="NormalWeb"/>
+        <w:numPr>
+          <w:ilvl w:val="0"/>
+          <w:numId w:val="20"/>
+        </w:numPr>
+        <w:spacing w:before="0" w:beforeAutospacing="0" w:after="0" w:afterAutospacing="0"/>
+        <w:ind w:left="360"/>
+        <w:jc w:val="both"/>
+        <w:textAlignment w:val="baseline"/>
+        <w:rPr>
+          <w:color w:val="000000"/>
+          <w:sz w:val="28"/>
+          <w:szCs w:val="28"/>
+        </w:rPr>
+      </w:pPr>
+      <w:r>
+        <w:rPr>
+          <w:color w:val="000000"/>
+          <w:sz w:val="28"/>
+          <w:szCs w:val="28"/>
+        </w:rPr>
+        <w:t>Tác nhân: quản lý.</w:t>
+      </w:r>
+    </w:p>
+    <w:p>
+      <w:pPr>
+        <w:pStyle w:val="NormalWeb"/>
+        <w:numPr>
+          <w:ilvl w:val="0"/>
+          <w:numId w:val="21"/>
+        </w:numPr>
+        <w:spacing w:before="0" w:beforeAutospacing="0" w:after="0" w:afterAutospacing="0"/>
+        <w:ind w:left="360"/>
+        <w:jc w:val="both"/>
+        <w:textAlignment w:val="baseline"/>
+        <w:rPr>
+          <w:color w:val="000000"/>
+          <w:sz w:val="28"/>
+          <w:szCs w:val="28"/>
+        </w:rPr>
+      </w:pPr>
+      <w:r>
+        <w:rPr>
+          <w:color w:val="000000"/>
+          <w:sz w:val="28"/>
+          <w:szCs w:val="28"/>
+        </w:rPr>
+        <w:t>Mô tả: Tác nhân sử dụng hệ thống quản lý thì cần thực hiện chức năng đăng nhập vào hệ thống thành công. Tiếp theo chọn chức năng quản lý nhân viên và thực hiện các chưc năng như thêm, sửa, xóa thông tin nhân viên.</w:t>
+      </w:r>
+    </w:p>
+    <w:p>
+      <w:pPr>
+        <w:pStyle w:val="NormalWeb"/>
+        <w:numPr>
+          <w:ilvl w:val="0"/>
+          <w:numId w:val="22"/>
+        </w:numPr>
+        <w:spacing w:before="0" w:beforeAutospacing="0" w:after="0" w:afterAutospacing="0"/>
+        <w:ind w:left="360"/>
+        <w:jc w:val="both"/>
+        <w:textAlignment w:val="baseline"/>
+        <w:rPr>
+          <w:color w:val="000000"/>
+          <w:sz w:val="28"/>
+          <w:szCs w:val="28"/>
+        </w:rPr>
+      </w:pPr>
+      <w:r>
+        <w:rPr>
+          <w:color w:val="000000"/>
+          <w:sz w:val="28"/>
+          <w:szCs w:val="28"/>
+        </w:rPr>
+        <w:t>Dòng sự kiện chính:</w:t>
+      </w:r>
+    </w:p>
+    <w:p>
+      <w:pPr>
+        <w:pStyle w:val="NormalWeb"/>
+        <w:numPr>
+          <w:ilvl w:val="0"/>
+          <w:numId w:val="23"/>
+        </w:numPr>
+        <w:spacing w:before="0" w:beforeAutospacing="0" w:after="0" w:afterAutospacing="0"/>
+        <w:ind w:left="630"/>
+        <w:jc w:val="both"/>
+        <w:textAlignment w:val="baseline"/>
+        <w:rPr>
+          <w:color w:val="000000"/>
+          <w:sz w:val="28"/>
+          <w:szCs w:val="28"/>
+        </w:rPr>
+      </w:pPr>
+      <w:r>
+        <w:rPr>
+          <w:color w:val="000000"/>
+          <w:sz w:val="28"/>
+          <w:szCs w:val="28"/>
+        </w:rPr>
+        <w:t>Tác nhân đăng nhập hệ thống thành công.</w:t>
+      </w:r>
+    </w:p>
+    <w:p>
+      <w:pPr>
+        <w:pStyle w:val="NormalWeb"/>
+        <w:numPr>
+          <w:ilvl w:val="0"/>
+          <w:numId w:val="23"/>
+        </w:numPr>
+        <w:spacing w:before="0" w:beforeAutospacing="0" w:after="0" w:afterAutospacing="0"/>
+        <w:ind w:left="630"/>
+        <w:jc w:val="both"/>
+        <w:textAlignment w:val="baseline"/>
+        <w:rPr>
+          <w:color w:val="000000"/>
+          <w:sz w:val="28"/>
+          <w:szCs w:val="28"/>
+        </w:rPr>
+      </w:pPr>
+      <w:r>
+        <w:rPr>
+          <w:color w:val="000000"/>
+          <w:sz w:val="28"/>
+          <w:szCs w:val="28"/>
+        </w:rPr>
+        <w:t>Tác nhân yêu cầu giao diện quản lý nhân viên.</w:t>
+      </w:r>
+    </w:p>
+    <w:p>
+      <w:pPr>
+        <w:pStyle w:val="NormalWeb"/>
+        <w:numPr>
+          <w:ilvl w:val="0"/>
+          <w:numId w:val="23"/>
+        </w:numPr>
+        <w:spacing w:before="0" w:beforeAutospacing="0" w:after="0" w:afterAutospacing="0"/>
+        <w:ind w:left="630"/>
+        <w:jc w:val="both"/>
+        <w:textAlignment w:val="baseline"/>
+        <w:rPr>
+          <w:color w:val="000000"/>
+          <w:sz w:val="28"/>
+          <w:szCs w:val="28"/>
+        </w:rPr>
+      </w:pPr>
+      <w:r>
+        <w:rPr>
+          <w:color w:val="000000"/>
+          <w:sz w:val="28"/>
+          <w:szCs w:val="28"/>
+        </w:rPr>
+        <w:t>Hệ thống hiện thị giao diện quản lý nhân viên cho tác nhân.</w:t>
+      </w:r>
+    </w:p>
+    <w:p>
+      <w:pPr>
+        <w:pStyle w:val="NormalWeb"/>
+        <w:numPr>
+          <w:ilvl w:val="0"/>
+          <w:numId w:val="23"/>
+        </w:numPr>
+        <w:spacing w:before="0" w:beforeAutospacing="0" w:after="0" w:afterAutospacing="0"/>
+        <w:ind w:left="630"/>
+        <w:jc w:val="both"/>
+        <w:textAlignment w:val="baseline"/>
+        <w:rPr>
+          <w:color w:val="000000"/>
+          <w:sz w:val="28"/>
+          <w:szCs w:val="28"/>
+        </w:rPr>
+      </w:pPr>
+      <w:r>
+        <w:rPr>
+          <w:color w:val="000000"/>
+          <w:sz w:val="28"/>
+          <w:szCs w:val="28"/>
+        </w:rPr>
+        <w:t>Tác nhân sẽ: Thêm, sửa, xóa dữ liệu nhân viên cần thiết.</w:t>
+      </w:r>
+    </w:p>
+    <w:p>
+      <w:pPr>
+        <w:pStyle w:val="NormalWeb"/>
+        <w:numPr>
+          <w:ilvl w:val="0"/>
+          <w:numId w:val="23"/>
+        </w:numPr>
+        <w:spacing w:before="0" w:beforeAutospacing="0" w:after="0" w:afterAutospacing="0"/>
+        <w:ind w:left="630"/>
+        <w:jc w:val="both"/>
+        <w:textAlignment w:val="baseline"/>
+        <w:rPr>
+          <w:color w:val="000000"/>
+          <w:sz w:val="28"/>
+          <w:szCs w:val="28"/>
+        </w:rPr>
+      </w:pPr>
+      <w:r>
+        <w:rPr>
+          <w:color w:val="000000"/>
+          <w:sz w:val="28"/>
+          <w:szCs w:val="28"/>
+        </w:rPr>
+        <w:t>Hệ thống kiểm tra dữ liệu và xác nhận thông tin từ tác nhân gửi vào hệ thống.</w:t>
+      </w:r>
+    </w:p>
+    <w:p>
+      <w:pPr>
+        <w:pStyle w:val="NormalWeb"/>
+        <w:numPr>
+          <w:ilvl w:val="0"/>
+          <w:numId w:val="23"/>
+        </w:numPr>
+        <w:spacing w:before="0" w:beforeAutospacing="0" w:after="0" w:afterAutospacing="0"/>
+        <w:ind w:left="630"/>
+        <w:jc w:val="both"/>
+        <w:textAlignment w:val="baseline"/>
+        <w:rPr>
+          <w:color w:val="000000"/>
+          <w:sz w:val="28"/>
+          <w:szCs w:val="28"/>
+        </w:rPr>
+      </w:pPr>
+      <w:r>
+        <w:rPr>
+          <w:color w:val="000000"/>
+          <w:sz w:val="28"/>
+          <w:szCs w:val="28"/>
+        </w:rPr>
+        <w:t>Thông tin đúng thì hệ thống gửi thông báo.</w:t>
+      </w:r>
+    </w:p>
+    <w:p>
+      <w:pPr>
+        <w:pStyle w:val="NormalWeb"/>
+        <w:numPr>
+          <w:ilvl w:val="0"/>
+          <w:numId w:val="23"/>
+        </w:numPr>
+        <w:spacing w:before="0" w:beforeAutospacing="0" w:after="0" w:afterAutospacing="0"/>
+        <w:ind w:left="630"/>
+        <w:jc w:val="both"/>
+        <w:textAlignment w:val="baseline"/>
+        <w:rPr>
+          <w:color w:val="000000"/>
+          <w:sz w:val="28"/>
+          <w:szCs w:val="28"/>
+        </w:rPr>
+      </w:pPr>
+      <w:r>
+        <w:rPr>
+          <w:color w:val="000000"/>
+          <w:sz w:val="28"/>
+          <w:szCs w:val="28"/>
+        </w:rPr>
+        <w:t>Kết thúc use case quản lý nhân viên.</w:t>
+      </w:r>
+    </w:p>
+    <w:p>
+      <w:pPr>
+        <w:pStyle w:val="NormalWeb"/>
+        <w:numPr>
+          <w:ilvl w:val="0"/>
+          <w:numId w:val="24"/>
+        </w:numPr>
+        <w:spacing w:before="0" w:beforeAutospacing="0" w:after="0" w:afterAutospacing="0"/>
+        <w:ind w:left="360"/>
+        <w:jc w:val="both"/>
+        <w:textAlignment w:val="baseline"/>
+        <w:rPr>
+          <w:color w:val="000000"/>
+          <w:sz w:val="28"/>
+          <w:szCs w:val="28"/>
+        </w:rPr>
+      </w:pPr>
+      <w:r>
+        <w:rPr>
+          <w:color w:val="000000"/>
+          <w:sz w:val="28"/>
+          <w:szCs w:val="28"/>
+        </w:rPr>
+        <w:t>Dòng sự kiện phụ:</w:t>
+      </w:r>
+    </w:p>
+    <w:p>
+      <w:pPr>
+        <w:pStyle w:val="NormalWeb"/>
+        <w:numPr>
+          <w:ilvl w:val="0"/>
+          <w:numId w:val="25"/>
+        </w:numPr>
+        <w:spacing w:before="0" w:beforeAutospacing="0" w:after="0" w:afterAutospacing="0"/>
+        <w:ind w:left="630"/>
+        <w:jc w:val="both"/>
+        <w:textAlignment w:val="baseline"/>
+        <w:rPr>
+          <w:color w:val="000000"/>
+          <w:sz w:val="28"/>
+          <w:szCs w:val="28"/>
+        </w:rPr>
+      </w:pPr>
+      <w:r>
+        <w:rPr>
+          <w:color w:val="000000"/>
+          <w:sz w:val="28"/>
+          <w:szCs w:val="28"/>
+        </w:rPr>
+        <w:t>Sự kiện 1: Nếu tác nhân thêm, sửa, xóa thông tin đúng, nhưng lại muốn trở về giao diện chính. Hệ thống trở về giao diện chính. Kết thúc use case.</w:t>
+      </w:r>
+    </w:p>
+    <w:p>
+      <w:pPr>
+        <w:pStyle w:val="NormalWeb"/>
+        <w:numPr>
+          <w:ilvl w:val="0"/>
+          <w:numId w:val="25"/>
+        </w:numPr>
+        <w:spacing w:before="0" w:beforeAutospacing="0" w:after="0" w:afterAutospacing="0"/>
+        <w:ind w:left="630"/>
+        <w:jc w:val="both"/>
+        <w:textAlignment w:val="baseline"/>
+        <w:rPr>
+          <w:color w:val="000000"/>
+          <w:sz w:val="28"/>
+          <w:szCs w:val="28"/>
+        </w:rPr>
+      </w:pPr>
+      <w:r>
+        <w:rPr>
+          <w:color w:val="000000"/>
+          <w:sz w:val="28"/>
+          <w:szCs w:val="28"/>
+        </w:rPr>
+        <w:t>Sự kiện 2: Nếu tác nhân thêm, sửa, xóa thông tin sai. Hệ thống thông báo thêm, sửa, xóa thông tin lại hoặc trở về giao diện chính. Sau khi tác nhân chọn trở về giao diện chính. Kết thúc use case.</w:t>
+      </w:r>
+    </w:p>
+    <w:p>
+      <w:pPr>
+        <w:pStyle w:val="NormalWeb"/>
+        <w:numPr>
+          <w:ilvl w:val="0"/>
+          <w:numId w:val="26"/>
+        </w:numPr>
+        <w:spacing w:before="0" w:beforeAutospacing="0" w:after="0" w:afterAutospacing="0"/>
+        <w:ind w:left="360"/>
+        <w:jc w:val="both"/>
+        <w:textAlignment w:val="baseline"/>
+        <w:rPr>
+          <w:color w:val="000000"/>
+          <w:sz w:val="28"/>
+          <w:szCs w:val="28"/>
+        </w:rPr>
+      </w:pPr>
+      <w:r>
+        <w:rPr>
+          <w:color w:val="000000"/>
+          <w:sz w:val="28"/>
+          <w:szCs w:val="28"/>
+        </w:rPr>
+        <w:lastRenderedPageBreak/>
+        <w:t>Các yêu cầu đặc biệt: Không có</w:t>
+      </w:r>
+    </w:p>
+    <w:p>
+      <w:pPr>
+        <w:pStyle w:val="NormalWeb"/>
+        <w:numPr>
+          <w:ilvl w:val="0"/>
+          <w:numId w:val="26"/>
+        </w:numPr>
+        <w:spacing w:before="0" w:beforeAutospacing="0" w:after="0" w:afterAutospacing="0"/>
+        <w:ind w:left="360"/>
+        <w:jc w:val="both"/>
+        <w:textAlignment w:val="baseline"/>
+        <w:rPr>
+          <w:color w:val="000000"/>
+          <w:sz w:val="28"/>
+          <w:szCs w:val="28"/>
+        </w:rPr>
+      </w:pPr>
+      <w:r>
+        <w:rPr>
+          <w:color w:val="000000"/>
+          <w:sz w:val="28"/>
+          <w:szCs w:val="28"/>
+        </w:rPr>
+        <w:t>Trạng thái hệ thống trước khi sử dụng use case: Không có yêu cầu</w:t>
+      </w:r>
+    </w:p>
+    <w:p>
+      <w:pPr>
+        <w:pStyle w:val="NormalWeb"/>
+        <w:numPr>
+          <w:ilvl w:val="0"/>
+          <w:numId w:val="26"/>
+        </w:numPr>
+        <w:spacing w:before="0" w:beforeAutospacing="0" w:after="0" w:afterAutospacing="0"/>
+        <w:ind w:left="360"/>
+        <w:jc w:val="both"/>
+        <w:textAlignment w:val="baseline"/>
+        <w:rPr>
+          <w:color w:val="000000"/>
+          <w:sz w:val="28"/>
+          <w:szCs w:val="28"/>
+        </w:rPr>
+      </w:pPr>
+      <w:r>
+        <w:rPr>
+          <w:color w:val="000000"/>
+          <w:sz w:val="28"/>
+          <w:szCs w:val="28"/>
+        </w:rPr>
+        <w:t>Trạng thái hệ thống sau khi sử dụng use case:</w:t>
+      </w:r>
+    </w:p>
+    <w:p>
+      <w:pPr>
+        <w:pStyle w:val="NormalWeb"/>
+        <w:numPr>
+          <w:ilvl w:val="0"/>
+          <w:numId w:val="27"/>
+        </w:numPr>
+        <w:spacing w:before="0" w:beforeAutospacing="0" w:after="0" w:afterAutospacing="0"/>
+        <w:ind w:left="630"/>
+        <w:jc w:val="both"/>
+        <w:textAlignment w:val="baseline"/>
+        <w:rPr>
+          <w:color w:val="000000"/>
+          <w:sz w:val="28"/>
+          <w:szCs w:val="28"/>
+        </w:rPr>
+      </w:pPr>
+      <w:r>
+        <w:rPr>
+          <w:color w:val="000000"/>
+          <w:sz w:val="28"/>
+          <w:szCs w:val="28"/>
+        </w:rPr>
+        <w:t>Nếu thêm, sửa, xóa thành công: Hệ thống sẽ gửi thông báo “Bạn đã thêm, sửa, xóa thành công!!!” và hiển thị giao diện chính cho tác nhân thực hiện các chức năng khác.</w:t>
+      </w:r>
+    </w:p>
+    <w:p>
+      <w:pPr>
+        <w:pStyle w:val="NormalWeb"/>
+        <w:numPr>
+          <w:ilvl w:val="0"/>
+          <w:numId w:val="27"/>
+        </w:numPr>
+        <w:spacing w:before="0" w:beforeAutospacing="0" w:after="120" w:afterAutospacing="0"/>
+        <w:ind w:left="630"/>
+        <w:jc w:val="both"/>
+        <w:textAlignment w:val="baseline"/>
+        <w:rPr>
+          <w:color w:val="000000"/>
+          <w:sz w:val="28"/>
+          <w:szCs w:val="28"/>
+        </w:rPr>
+      </w:pPr>
+      <w:r>
+        <w:rPr>
+          <w:color w:val="000000"/>
+          <w:sz w:val="28"/>
+          <w:szCs w:val="28"/>
+        </w:rPr>
+        <w:t>Nếu thêm, sửa, xóa thất bại: Hệ thống cũng sẽ gửi thông báo “Bạn đã thêm, sửa, xóa thất bại!!!” và quay lại chức năng thêm, sửa, xóa cho bạn nhập lại thông tin nhân viên cần thực hiện.</w:t>
+      </w:r>
+    </w:p>
+    <w:p>
+      <w:pPr>
+        <w:spacing w:before="0" w:after="160" w:line="259" w:lineRule="auto"/>
+        <w:ind w:firstLine="0"/>
+        <w:jc w:val="left"/>
+      </w:pPr>
+      <w:r>
+        <w:br w:type="page"/>
+      </w:r>
+    </w:p>
+    <w:p>
+      <w:pPr>
+        <w:pStyle w:val="Heading4"/>
+        <w:rPr>
+          <w:rFonts w:cs="Times New Roman"/>
+          <w:sz w:val="24"/>
+        </w:rPr>
+      </w:pPr>
+      <w:r>
+        <w:rPr>
+          <w:color w:val="000000"/>
+          <w:szCs w:val="28"/>
+        </w:rPr>
+        <w:lastRenderedPageBreak/>
+        <w:t>Biểu đồ use case chức năng quản lý sản phẩm</w:t>
+      </w:r>
+    </w:p>
+    <w:p>
+      <w:pPr>
+        <w:pStyle w:val="NormalWeb"/>
+        <w:spacing w:before="120" w:beforeAutospacing="0" w:after="120" w:afterAutospacing="0"/>
+      </w:pPr>
+      <w:r>
+        <w:rPr>
+          <w:rFonts w:ascii="Calibri" w:hAnsi="Calibri" w:cs="Calibri"/>
+          <w:noProof/>
+          <w:color w:val="000000"/>
+          <w:sz w:val="22"/>
+          <w:szCs w:val="22"/>
+          <w:bdr w:val="none" w:sz="0" w:space="0" w:color="auto" w:frame="1"/>
+        </w:rPr>
+        <w:drawing>
+          <wp:inline distT="0" distB="0" distL="0" distR="0">
+            <wp:extent cx="5764530" cy="2536190"/>
+            <wp:effectExtent l="0" t="0" r="7620" b="0"/>
+            <wp:docPr id="4" name="Picture 4" descr="https://lh3.googleusercontent.com/pEUy4wZ5JTuQ-ATQ3DFDpkCeKKzkm7uGUkb7Fw82wLxAfnPCf8sg1e0UAeSXtmZgTn_qHBj5vbWoc7lDA4Z29LrQWcSi3tMh4f2_0k1-OPOkugbGldBPa5G1VXMQPBslaXXOsHEQd8Nvoi-l"/>
+            <wp:cNvGraphicFramePr>
+              <a:graphicFrameLocks xmlns:a="http://schemas.openxmlformats.org/drawingml/2006/main" noChangeAspect="1"/>
+            </wp:cNvGraphicFramePr>
+            <a:graphic xmlns:a="http://schemas.openxmlformats.org/drawingml/2006/main">
+              <a:graphicData uri="http://schemas.openxmlformats.org/drawingml/2006/picture">
+                <pic:pic xmlns:pic="http://schemas.openxmlformats.org/drawingml/2006/picture">
+                  <pic:nvPicPr>
+                    <pic:cNvPr id="0" name="Picture 5" descr="https://lh3.googleusercontent.com/pEUy4wZ5JTuQ-ATQ3DFDpkCeKKzkm7uGUkb7Fw82wLxAfnPCf8sg1e0UAeSXtmZgTn_qHBj5vbWoc7lDA4Z29LrQWcSi3tMh4f2_0k1-OPOkugbGldBPa5G1VXMQPBslaXXOsHEQd8Nvoi-l"/>
+                    <pic:cNvPicPr>
+                      <a:picLocks noChangeAspect="1" noChangeArrowheads="1"/>
+                    </pic:cNvPicPr>
+                  </pic:nvPicPr>
+                  <pic:blipFill>
+                    <a:blip r:embed="rId12">
+                      <a:extLst>
+                        <a:ext uri="{28A0092B-C50C-407E-A947-70E740481C1C}">
+                          <a14:useLocalDpi xmlns:a14="http://schemas.microsoft.com/office/drawing/2010/main" val="0"/>
+                        </a:ext>
+                      </a:extLst>
+                    </a:blip>
+                    <a:srcRect/>
+                    <a:stretch>
+                      <a:fillRect/>
+                    </a:stretch>
+                  </pic:blipFill>
+                  <pic:spPr bwMode="auto">
+                    <a:xfrm>
+                      <a:off x="0" y="0"/>
+                      <a:ext cx="5764530" cy="2536190"/>
+                    </a:xfrm>
+                    <a:prstGeom prst="rect">
+                      <a:avLst/>
+                    </a:prstGeom>
+                    <a:noFill/>
+                    <a:ln>
+                      <a:noFill/>
+                    </a:ln>
+                  </pic:spPr>
+                </pic:pic>
+              </a:graphicData>
+            </a:graphic>
+          </wp:inline>
+        </w:drawing>
+      </w:r>
+    </w:p>
+    <w:p>
+      <w:pPr>
+        <w:pStyle w:val="NormalWeb"/>
+        <w:spacing w:before="120" w:beforeAutospacing="0" w:after="120" w:afterAutospacing="0"/>
+        <w:jc w:val="center"/>
+      </w:pPr>
+      <w:r>
+        <w:rPr>
+          <w:color w:val="000000"/>
+          <w:sz w:val="28"/>
+          <w:szCs w:val="28"/>
+        </w:rPr>
+        <w:t>Hình 2.48. Sơ đồ use case quản lý sản phẩm.</w:t>
+      </w:r>
+    </w:p>
+    <w:p>
+      <w:pPr>
+        <w:pStyle w:val="NormalWeb"/>
+        <w:numPr>
+          <w:ilvl w:val="0"/>
+          <w:numId w:val="28"/>
+        </w:numPr>
+        <w:spacing w:before="120" w:beforeAutospacing="0" w:after="120" w:afterAutospacing="0"/>
+        <w:ind w:left="360"/>
+        <w:jc w:val="both"/>
+        <w:textAlignment w:val="baseline"/>
+        <w:rPr>
+          <w:b/>
+          <w:bCs/>
+          <w:color w:val="000000"/>
+          <w:sz w:val="28"/>
+          <w:szCs w:val="28"/>
+        </w:rPr>
+      </w:pPr>
+      <w:r>
+        <w:rPr>
+          <w:color w:val="000000"/>
+          <w:sz w:val="28"/>
+          <w:szCs w:val="28"/>
+        </w:rPr>
+        <w:t>Đặc tả use case sản phẩm:</w:t>
+      </w:r>
+    </w:p>
+    <w:p>
+      <w:pPr>
+        <w:pStyle w:val="NormalWeb"/>
+        <w:spacing w:before="120" w:beforeAutospacing="0" w:after="120" w:afterAutospacing="0"/>
+        <w:jc w:val="both"/>
+      </w:pPr>
+      <w:r>
+        <w:rPr>
+          <w:color w:val="000000"/>
+          <w:sz w:val="28"/>
+          <w:szCs w:val="28"/>
+        </w:rPr>
+        <w:t>- Tác nhân: Quản lý</w:t>
+      </w:r>
+    </w:p>
+    <w:p>
+      <w:pPr>
+        <w:pStyle w:val="NormalWeb"/>
+        <w:spacing w:before="120" w:beforeAutospacing="0" w:after="120" w:afterAutospacing="0"/>
+        <w:jc w:val="both"/>
+      </w:pPr>
+      <w:r>
+        <w:rPr>
+          <w:color w:val="000000"/>
+          <w:sz w:val="28"/>
+          <w:szCs w:val="28"/>
+        </w:rPr>
+        <w:t>- Mô tả: Tác nhân sử dụng hệ thống Quản lý thì cần thực hiện chức năng đăng nhập vào hệ thống thành công. Tiếp theo tác nhân chọn chức năng quản lý sản phâ,r và thực hiện các chức năng mở rộng trong đó như thêm, sửa, xóa sản phẩm</w:t>
+      </w:r>
+    </w:p>
+    <w:p>
+      <w:pPr>
+        <w:pStyle w:val="NormalWeb"/>
+        <w:spacing w:before="120" w:beforeAutospacing="0" w:after="120" w:afterAutospacing="0"/>
+        <w:jc w:val="both"/>
+      </w:pPr>
+      <w:r>
+        <w:rPr>
+          <w:color w:val="000000"/>
+          <w:sz w:val="28"/>
+          <w:szCs w:val="28"/>
+        </w:rPr>
+        <w:t>- Dòng sự kiện chính:</w:t>
+      </w:r>
+    </w:p>
+    <w:p>
+      <w:pPr>
+        <w:pStyle w:val="NormalWeb"/>
+        <w:spacing w:before="120" w:beforeAutospacing="0" w:after="120" w:afterAutospacing="0"/>
+        <w:jc w:val="both"/>
+      </w:pPr>
+      <w:r>
+        <w:rPr>
+          <w:color w:val="000000"/>
+          <w:sz w:val="28"/>
+          <w:szCs w:val="28"/>
+        </w:rPr>
+        <w:t>+ Tác nhân đăng nhập hệ thống thành công.</w:t>
+      </w:r>
+    </w:p>
+    <w:p>
+      <w:pPr>
+        <w:pStyle w:val="NormalWeb"/>
+        <w:spacing w:before="120" w:beforeAutospacing="0" w:after="120" w:afterAutospacing="0"/>
+        <w:jc w:val="both"/>
+      </w:pPr>
+      <w:r>
+        <w:rPr>
+          <w:color w:val="000000"/>
+          <w:sz w:val="28"/>
+          <w:szCs w:val="28"/>
+        </w:rPr>
+        <w:t>+ Tác nhân yêu cầu giao diện quản lý sản phẩm</w:t>
+      </w:r>
+    </w:p>
+    <w:p>
+      <w:pPr>
+        <w:pStyle w:val="NormalWeb"/>
+        <w:spacing w:before="120" w:beforeAutospacing="0" w:after="120" w:afterAutospacing="0"/>
+        <w:jc w:val="both"/>
+      </w:pPr>
+      <w:r>
+        <w:rPr>
+          <w:color w:val="000000"/>
+          <w:sz w:val="28"/>
+          <w:szCs w:val="28"/>
+        </w:rPr>
+        <w:t>+ Hệ thống hiện thị giao diện quản lý sản phẩm cho tác nhân.</w:t>
+      </w:r>
+    </w:p>
+    <w:p>
+      <w:pPr>
+        <w:pStyle w:val="NormalWeb"/>
+        <w:spacing w:before="120" w:beforeAutospacing="0" w:after="120" w:afterAutospacing="0"/>
+        <w:jc w:val="both"/>
+      </w:pPr>
+      <w:r>
+        <w:rPr>
+          <w:color w:val="000000"/>
+          <w:sz w:val="28"/>
+          <w:szCs w:val="28"/>
+        </w:rPr>
+        <w:t>+ Tác nhân sẽ: Thêm, sửa, xóa dữ liệu sản phẩm cần thiết.</w:t>
+      </w:r>
+    </w:p>
+    <w:p>
+      <w:pPr>
+        <w:pStyle w:val="NormalWeb"/>
+        <w:spacing w:before="120" w:beforeAutospacing="0" w:after="120" w:afterAutospacing="0"/>
+        <w:jc w:val="both"/>
+      </w:pPr>
+      <w:r>
+        <w:rPr>
+          <w:color w:val="000000"/>
+          <w:sz w:val="28"/>
+          <w:szCs w:val="28"/>
+        </w:rPr>
+        <w:t>+ Hệ thống kiểm tra dữ liệu và xác nhận thông tin từ tác nhân gửi vào hệ thống.</w:t>
+      </w:r>
+    </w:p>
+    <w:p>
+      <w:pPr>
+        <w:pStyle w:val="NormalWeb"/>
+        <w:spacing w:before="120" w:beforeAutospacing="0" w:after="120" w:afterAutospacing="0"/>
+        <w:jc w:val="both"/>
+      </w:pPr>
+      <w:r>
+        <w:rPr>
+          <w:color w:val="000000"/>
+          <w:sz w:val="28"/>
+          <w:szCs w:val="28"/>
+        </w:rPr>
+        <w:t>+ Thông tin đúng thì hệ thống gửi thông báo.</w:t>
+      </w:r>
+    </w:p>
+    <w:p>
+      <w:pPr>
+        <w:pStyle w:val="NormalWeb"/>
+        <w:spacing w:before="120" w:beforeAutospacing="0" w:after="120" w:afterAutospacing="0"/>
+        <w:jc w:val="both"/>
+      </w:pPr>
+      <w:r>
+        <w:rPr>
+          <w:color w:val="000000"/>
+          <w:sz w:val="28"/>
+          <w:szCs w:val="28"/>
+        </w:rPr>
+        <w:t>+ Kết thúc use case quản lý sản phẩm</w:t>
+      </w:r>
+    </w:p>
+    <w:p>
+      <w:pPr>
+        <w:pStyle w:val="NormalWeb"/>
+        <w:spacing w:before="120" w:beforeAutospacing="0" w:after="120" w:afterAutospacing="0"/>
+        <w:jc w:val="both"/>
+      </w:pPr>
+      <w:r>
+        <w:rPr>
+          <w:color w:val="000000"/>
+          <w:sz w:val="28"/>
+          <w:szCs w:val="28"/>
+        </w:rPr>
+        <w:t>- Dòng sự kiện phụ:</w:t>
+      </w:r>
+    </w:p>
+    <w:p>
+      <w:pPr>
+        <w:pStyle w:val="NormalWeb"/>
+        <w:spacing w:before="120" w:beforeAutospacing="0" w:after="120" w:afterAutospacing="0"/>
+        <w:jc w:val="both"/>
+      </w:pPr>
+      <w:r>
+        <w:rPr>
+          <w:color w:val="000000"/>
+          <w:sz w:val="28"/>
+          <w:szCs w:val="28"/>
+        </w:rPr>
+        <w:t>+ Sự kiện 1: Nếu tác nhân thêm, sửa, xóa thông tin đúng, nhưng lại muốn trở về giao diện chính. Hệ thống trở về giao diện chính. Kết thúc use case.</w:t>
+      </w:r>
+    </w:p>
+    <w:p>
+      <w:pPr>
+        <w:pStyle w:val="NormalWeb"/>
+        <w:spacing w:before="120" w:beforeAutospacing="0" w:after="120" w:afterAutospacing="0"/>
+        <w:jc w:val="both"/>
+      </w:pPr>
+      <w:r>
+        <w:rPr>
+          <w:color w:val="000000"/>
+          <w:sz w:val="28"/>
+          <w:szCs w:val="28"/>
+        </w:rPr>
+        <w:t>+ Sự kiện 2: Nếu tác nhân thêm, sửa, xóa thông tin sai. Hệ thống thông báo thêm, sửa, xóa thông tin lại hoặc trở về giao diện chính. Sau khi tác nhân chọn trở về giao diện chính. Kết thúc use case.</w:t>
+      </w:r>
+    </w:p>
+    <w:p>
+      <w:pPr>
+        <w:pStyle w:val="NormalWeb"/>
+        <w:spacing w:before="120" w:beforeAutospacing="0" w:after="120" w:afterAutospacing="0"/>
+        <w:jc w:val="both"/>
+      </w:pPr>
+      <w:r>
+        <w:rPr>
+          <w:color w:val="000000"/>
+          <w:sz w:val="28"/>
+          <w:szCs w:val="28"/>
+        </w:rPr>
+        <w:lastRenderedPageBreak/>
+        <w:t>- Các yêu cầu đặc biệt: Không có</w:t>
+      </w:r>
+    </w:p>
+    <w:p>
+      <w:pPr>
+        <w:pStyle w:val="NormalWeb"/>
+        <w:spacing w:before="120" w:beforeAutospacing="0" w:after="120" w:afterAutospacing="0"/>
+        <w:jc w:val="both"/>
+      </w:pPr>
+      <w:r>
+        <w:rPr>
+          <w:color w:val="000000"/>
+          <w:sz w:val="28"/>
+          <w:szCs w:val="28"/>
+        </w:rPr>
+        <w:t>- Trạng thái hệ thống trước khi sử dụng use case: Không có yêu cầu</w:t>
+      </w:r>
+    </w:p>
+    <w:p>
+      <w:pPr>
+        <w:pStyle w:val="NormalWeb"/>
+        <w:spacing w:before="120" w:beforeAutospacing="0" w:after="120" w:afterAutospacing="0"/>
+        <w:jc w:val="both"/>
+      </w:pPr>
+      <w:r>
+        <w:rPr>
+          <w:color w:val="000000"/>
+          <w:sz w:val="28"/>
+          <w:szCs w:val="28"/>
+        </w:rPr>
+        <w:t>- Trạng thái hệ thống sau khi sử dụng use case:</w:t>
+      </w:r>
+    </w:p>
+    <w:p>
+      <w:pPr>
+        <w:pStyle w:val="NormalWeb"/>
+        <w:spacing w:before="120" w:beforeAutospacing="0" w:after="120" w:afterAutospacing="0"/>
+        <w:jc w:val="both"/>
+      </w:pPr>
+      <w:r>
+        <w:rPr>
+          <w:color w:val="000000"/>
+          <w:sz w:val="28"/>
+          <w:szCs w:val="28"/>
+        </w:rPr>
+        <w:t>+ Nếu thêm, sửa, xóa thành công: Hệ thống sẽ gửi thông báo “Bạn đã thêm, sửa, xóa thành công!!!” và hiển thị giao diện chính cho tác nhân thực hiện các chức năng khác.</w:t>
+      </w:r>
+    </w:p>
+    <w:p>
+      <w:pPr>
+        <w:pStyle w:val="NormalWeb"/>
+        <w:spacing w:before="120" w:beforeAutospacing="0" w:after="120" w:afterAutospacing="0"/>
+        <w:jc w:val="both"/>
+      </w:pPr>
+      <w:r>
+        <w:rPr>
+          <w:color w:val="000000"/>
+          <w:sz w:val="28"/>
+          <w:szCs w:val="28"/>
+        </w:rPr>
+        <w:t>+ Nếu thêm, sửa, xóa thất bại: Hệ thống cũng sẽ gửi thông báo “Bạn đã thêm, sửa, xóa thất bại!!!” và quay lại chức năng thêm, sửa, xóa cho bạn nhập lại thông tin khuyến mại cần thực hiện.</w:t>
+      </w:r>
+    </w:p>
+    <w:p>
       <w:bookmarkStart w:id="4" w:name="_GoBack"/>
       <w:bookmarkEnd w:id="4"/>
     </w:p>
@@ -1430,6 +3076,602 @@
 <file path=word/numbering.xml><?xml version="1.0" encoding="utf-8"?>
 <w:numbering xmlns:wpc="http://schemas.microsoft.com/office/word/2010/wordprocessingCanvas" xmlns:cx="http://schemas.microsoft.com/office/drawing/2014/chartex" xmlns:mc="http://schemas.openxmlformats.org/markup-compatibility/2006" xmlns:o="urn:schemas-microsoft-com:office:office" xmlns:r="http://schemas.openxmlformats.org/officeDocument/2006/relationships" xmlns:m="http://schemas.openxmlformats.org/officeDocument/2006/math" xmlns:v="urn:schemas-microsoft-com:vml" xmlns:wp14="http://schemas.microsoft.com/office/word/2010/wordprocessingDrawing" xmlns:wp="http://schemas.openxmlformats.org/drawingml/2006/wordprocessingDrawing" xmlns:w10="urn:schemas-microsoft-com:office:word" xmlns:w="http://schemas.openxmlformats.org/wordprocessingml/2006/main" xmlns:w14="http://schemas.microsoft.com/office/word/2010/wordml" xmlns:w15="http://schemas.microsoft.com/office/word/2012/wordml" xmlns:w16se="http://schemas.microsoft.com/office/word/2015/wordml/symex" xmlns:wpg="http://schemas.microsoft.com/office/word/2010/wordprocessingGroup" xmlns:wpi="http://schemas.microsoft.com/office/word/2010/wordprocessingInk" xmlns:wne="http://schemas.microsoft.com/office/word/2006/wordml" xmlns:wps="http://schemas.microsoft.com/office/word/2010/wordprocessingShape" mc:Ignorable="w14 w15 w16se wp14">
   <w:abstractNum w:abstractNumId="0" w15:restartNumberingAfterBreak="0">
+    <w:nsid w:val="01511C21"/>
+    <w:multiLevelType w:val="multilevel"/>
+    <w:tmpl w:val="B4DE216E"/>
+    <w:lvl w:ilvl="0">
+      <w:start w:val="1"/>
+      <w:numFmt w:val="bullet"/>
+      <w:lvlText w:val=""/>
+      <w:lvlJc w:val="left"/>
+      <w:pPr>
+        <w:tabs>
+          <w:tab w:val="num" w:pos="720"/>
+        </w:tabs>
+        <w:ind w:left="720" w:hanging="360"/>
+      </w:pPr>
+      <w:rPr>
+        <w:rFonts w:ascii="Symbol" w:hAnsi="Symbol" w:hint="default"/>
+        <w:sz w:val="20"/>
+      </w:rPr>
+    </w:lvl>
+    <w:lvl w:ilvl="1" w:tentative="1">
+      <w:start w:val="1"/>
+      <w:numFmt w:val="bullet"/>
+      <w:lvlText w:val="o"/>
+      <w:lvlJc w:val="left"/>
+      <w:pPr>
+        <w:tabs>
+          <w:tab w:val="num" w:pos="1440"/>
+        </w:tabs>
+        <w:ind w:left="1440" w:hanging="360"/>
+      </w:pPr>
+      <w:rPr>
+        <w:rFonts w:ascii="Courier New" w:hAnsi="Courier New" w:hint="default"/>
+        <w:sz w:val="20"/>
+      </w:rPr>
+    </w:lvl>
+    <w:lvl w:ilvl="2" w:tentative="1">
+      <w:start w:val="1"/>
+      <w:numFmt w:val="bullet"/>
+      <w:lvlText w:val=""/>
+      <w:lvlJc w:val="left"/>
+      <w:pPr>
+        <w:tabs>
+          <w:tab w:val="num" w:pos="2160"/>
+        </w:tabs>
+        <w:ind w:left="2160" w:hanging="360"/>
+      </w:pPr>
+      <w:rPr>
+        <w:rFonts w:ascii="Wingdings" w:hAnsi="Wingdings" w:hint="default"/>
+        <w:sz w:val="20"/>
+      </w:rPr>
+    </w:lvl>
+    <w:lvl w:ilvl="3" w:tentative="1">
+      <w:start w:val="1"/>
+      <w:numFmt w:val="bullet"/>
+      <w:lvlText w:val=""/>
+      <w:lvlJc w:val="left"/>
+      <w:pPr>
+        <w:tabs>
+          <w:tab w:val="num" w:pos="2880"/>
+        </w:tabs>
+        <w:ind w:left="2880" w:hanging="360"/>
+      </w:pPr>
+      <w:rPr>
+        <w:rFonts w:ascii="Wingdings" w:hAnsi="Wingdings" w:hint="default"/>
+        <w:sz w:val="20"/>
+      </w:rPr>
+    </w:lvl>
+    <w:lvl w:ilvl="4" w:tentative="1">
+      <w:start w:val="1"/>
+      <w:numFmt w:val="bullet"/>
+      <w:lvlText w:val=""/>
+      <w:lvlJc w:val="left"/>
+      <w:pPr>
+        <w:tabs>
+          <w:tab w:val="num" w:pos="3600"/>
+        </w:tabs>
+        <w:ind w:left="3600" w:hanging="360"/>
+      </w:pPr>
+      <w:rPr>
+        <w:rFonts w:ascii="Wingdings" w:hAnsi="Wingdings" w:hint="default"/>
+        <w:sz w:val="20"/>
+      </w:rPr>
+    </w:lvl>
+    <w:lvl w:ilvl="5" w:tentative="1">
+      <w:start w:val="1"/>
+      <w:numFmt w:val="bullet"/>
+      <w:lvlText w:val=""/>
+      <w:lvlJc w:val="left"/>
+      <w:pPr>
+        <w:tabs>
+          <w:tab w:val="num" w:pos="4320"/>
+        </w:tabs>
+        <w:ind w:left="4320" w:hanging="360"/>
+      </w:pPr>
+      <w:rPr>
+        <w:rFonts w:ascii="Wingdings" w:hAnsi="Wingdings" w:hint="default"/>
+        <w:sz w:val="20"/>
+      </w:rPr>
+    </w:lvl>
+    <w:lvl w:ilvl="6" w:tentative="1">
+      <w:start w:val="1"/>
+      <w:numFmt w:val="bullet"/>
+      <w:lvlText w:val=""/>
+      <w:lvlJc w:val="left"/>
+      <w:pPr>
+        <w:tabs>
+          <w:tab w:val="num" w:pos="5040"/>
+        </w:tabs>
+        <w:ind w:left="5040" w:hanging="360"/>
+      </w:pPr>
+      <w:rPr>
+        <w:rFonts w:ascii="Wingdings" w:hAnsi="Wingdings" w:hint="default"/>
+        <w:sz w:val="20"/>
+      </w:rPr>
+    </w:lvl>
+    <w:lvl w:ilvl="7" w:tentative="1">
+      <w:start w:val="1"/>
+      <w:numFmt w:val="bullet"/>
+      <w:lvlText w:val=""/>
+      <w:lvlJc w:val="left"/>
+      <w:pPr>
+        <w:tabs>
+          <w:tab w:val="num" w:pos="5760"/>
+        </w:tabs>
+        <w:ind w:left="5760" w:hanging="360"/>
+      </w:pPr>
+      <w:rPr>
+        <w:rFonts w:ascii="Wingdings" w:hAnsi="Wingdings" w:hint="default"/>
+        <w:sz w:val="20"/>
+      </w:rPr>
+    </w:lvl>
+    <w:lvl w:ilvl="8" w:tentative="1">
+      <w:start w:val="1"/>
+      <w:numFmt w:val="bullet"/>
+      <w:lvlText w:val=""/>
+      <w:lvlJc w:val="left"/>
+      <w:pPr>
+        <w:tabs>
+          <w:tab w:val="num" w:pos="6480"/>
+        </w:tabs>
+        <w:ind w:left="6480" w:hanging="360"/>
+      </w:pPr>
+      <w:rPr>
+        <w:rFonts w:ascii="Wingdings" w:hAnsi="Wingdings" w:hint="default"/>
+        <w:sz w:val="20"/>
+      </w:rPr>
+    </w:lvl>
+  </w:abstractNum>
+  <w:abstractNum w:abstractNumId="1" w15:restartNumberingAfterBreak="0">
+    <w:nsid w:val="024D7009"/>
+    <w:multiLevelType w:val="multilevel"/>
+    <w:tmpl w:val="A140A354"/>
+    <w:lvl w:ilvl="0">
+      <w:start w:val="1"/>
+      <w:numFmt w:val="bullet"/>
+      <w:lvlText w:val=""/>
+      <w:lvlJc w:val="left"/>
+      <w:pPr>
+        <w:tabs>
+          <w:tab w:val="num" w:pos="720"/>
+        </w:tabs>
+        <w:ind w:left="720" w:hanging="360"/>
+      </w:pPr>
+      <w:rPr>
+        <w:rFonts w:ascii="Symbol" w:hAnsi="Symbol" w:hint="default"/>
+        <w:sz w:val="20"/>
+      </w:rPr>
+    </w:lvl>
+    <w:lvl w:ilvl="1" w:tentative="1">
+      <w:start w:val="1"/>
+      <w:numFmt w:val="bullet"/>
+      <w:lvlText w:val="o"/>
+      <w:lvlJc w:val="left"/>
+      <w:pPr>
+        <w:tabs>
+          <w:tab w:val="num" w:pos="1440"/>
+        </w:tabs>
+        <w:ind w:left="1440" w:hanging="360"/>
+      </w:pPr>
+      <w:rPr>
+        <w:rFonts w:ascii="Courier New" w:hAnsi="Courier New" w:hint="default"/>
+        <w:sz w:val="20"/>
+      </w:rPr>
+    </w:lvl>
+    <w:lvl w:ilvl="2" w:tentative="1">
+      <w:start w:val="1"/>
+      <w:numFmt w:val="bullet"/>
+      <w:lvlText w:val=""/>
+      <w:lvlJc w:val="left"/>
+      <w:pPr>
+        <w:tabs>
+          <w:tab w:val="num" w:pos="2160"/>
+        </w:tabs>
+        <w:ind w:left="2160" w:hanging="360"/>
+      </w:pPr>
+      <w:rPr>
+        <w:rFonts w:ascii="Wingdings" w:hAnsi="Wingdings" w:hint="default"/>
+        <w:sz w:val="20"/>
+      </w:rPr>
+    </w:lvl>
+    <w:lvl w:ilvl="3" w:tentative="1">
+      <w:start w:val="1"/>
+      <w:numFmt w:val="bullet"/>
+      <w:lvlText w:val=""/>
+      <w:lvlJc w:val="left"/>
+      <w:pPr>
+        <w:tabs>
+          <w:tab w:val="num" w:pos="2880"/>
+        </w:tabs>
+        <w:ind w:left="2880" w:hanging="360"/>
+      </w:pPr>
+      <w:rPr>
+        <w:rFonts w:ascii="Wingdings" w:hAnsi="Wingdings" w:hint="default"/>
+        <w:sz w:val="20"/>
+      </w:rPr>
+    </w:lvl>
+    <w:lvl w:ilvl="4" w:tentative="1">
+      <w:start w:val="1"/>
+      <w:numFmt w:val="bullet"/>
+      <w:lvlText w:val=""/>
+      <w:lvlJc w:val="left"/>
+      <w:pPr>
+        <w:tabs>
+          <w:tab w:val="num" w:pos="3600"/>
+        </w:tabs>
+        <w:ind w:left="3600" w:hanging="360"/>
+      </w:pPr>
+      <w:rPr>
+        <w:rFonts w:ascii="Wingdings" w:hAnsi="Wingdings" w:hint="default"/>
+        <w:sz w:val="20"/>
+      </w:rPr>
+    </w:lvl>
+    <w:lvl w:ilvl="5" w:tentative="1">
+      <w:start w:val="1"/>
+      <w:numFmt w:val="bullet"/>
+      <w:lvlText w:val=""/>
+      <w:lvlJc w:val="left"/>
+      <w:pPr>
+        <w:tabs>
+          <w:tab w:val="num" w:pos="4320"/>
+        </w:tabs>
+        <w:ind w:left="4320" w:hanging="360"/>
+      </w:pPr>
+      <w:rPr>
+        <w:rFonts w:ascii="Wingdings" w:hAnsi="Wingdings" w:hint="default"/>
+        <w:sz w:val="20"/>
+      </w:rPr>
+    </w:lvl>
+    <w:lvl w:ilvl="6" w:tentative="1">
+      <w:start w:val="1"/>
+      <w:numFmt w:val="bullet"/>
+      <w:lvlText w:val=""/>
+      <w:lvlJc w:val="left"/>
+      <w:pPr>
+        <w:tabs>
+          <w:tab w:val="num" w:pos="5040"/>
+        </w:tabs>
+        <w:ind w:left="5040" w:hanging="360"/>
+      </w:pPr>
+      <w:rPr>
+        <w:rFonts w:ascii="Wingdings" w:hAnsi="Wingdings" w:hint="default"/>
+        <w:sz w:val="20"/>
+      </w:rPr>
+    </w:lvl>
+    <w:lvl w:ilvl="7" w:tentative="1">
+      <w:start w:val="1"/>
+      <w:numFmt w:val="bullet"/>
+      <w:lvlText w:val=""/>
+      <w:lvlJc w:val="left"/>
+      <w:pPr>
+        <w:tabs>
+          <w:tab w:val="num" w:pos="5760"/>
+        </w:tabs>
+        <w:ind w:left="5760" w:hanging="360"/>
+      </w:pPr>
+      <w:rPr>
+        <w:rFonts w:ascii="Wingdings" w:hAnsi="Wingdings" w:hint="default"/>
+        <w:sz w:val="20"/>
+      </w:rPr>
+    </w:lvl>
+    <w:lvl w:ilvl="8" w:tentative="1">
+      <w:start w:val="1"/>
+      <w:numFmt w:val="bullet"/>
+      <w:lvlText w:val=""/>
+      <w:lvlJc w:val="left"/>
+      <w:pPr>
+        <w:tabs>
+          <w:tab w:val="num" w:pos="6480"/>
+        </w:tabs>
+        <w:ind w:left="6480" w:hanging="360"/>
+      </w:pPr>
+      <w:rPr>
+        <w:rFonts w:ascii="Wingdings" w:hAnsi="Wingdings" w:hint="default"/>
+        <w:sz w:val="20"/>
+      </w:rPr>
+    </w:lvl>
+  </w:abstractNum>
+  <w:abstractNum w:abstractNumId="2" w15:restartNumberingAfterBreak="0">
+    <w:nsid w:val="03D53998"/>
+    <w:multiLevelType w:val="multilevel"/>
+    <w:tmpl w:val="8F3C747C"/>
+    <w:lvl w:ilvl="0">
+      <w:start w:val="1"/>
+      <w:numFmt w:val="bullet"/>
+      <w:lvlText w:val=""/>
+      <w:lvlJc w:val="left"/>
+      <w:pPr>
+        <w:tabs>
+          <w:tab w:val="num" w:pos="720"/>
+        </w:tabs>
+        <w:ind w:left="720" w:hanging="360"/>
+      </w:pPr>
+      <w:rPr>
+        <w:rFonts w:ascii="Symbol" w:hAnsi="Symbol" w:hint="default"/>
+        <w:sz w:val="20"/>
+      </w:rPr>
+    </w:lvl>
+    <w:lvl w:ilvl="1" w:tentative="1">
+      <w:start w:val="1"/>
+      <w:numFmt w:val="bullet"/>
+      <w:lvlText w:val="o"/>
+      <w:lvlJc w:val="left"/>
+      <w:pPr>
+        <w:tabs>
+          <w:tab w:val="num" w:pos="1440"/>
+        </w:tabs>
+        <w:ind w:left="1440" w:hanging="360"/>
+      </w:pPr>
+      <w:rPr>
+        <w:rFonts w:ascii="Courier New" w:hAnsi="Courier New" w:hint="default"/>
+        <w:sz w:val="20"/>
+      </w:rPr>
+    </w:lvl>
+    <w:lvl w:ilvl="2" w:tentative="1">
+      <w:start w:val="1"/>
+      <w:numFmt w:val="bullet"/>
+      <w:lvlText w:val=""/>
+      <w:lvlJc w:val="left"/>
+      <w:pPr>
+        <w:tabs>
+          <w:tab w:val="num" w:pos="2160"/>
+        </w:tabs>
+        <w:ind w:left="2160" w:hanging="360"/>
+      </w:pPr>
+      <w:rPr>
+        <w:rFonts w:ascii="Wingdings" w:hAnsi="Wingdings" w:hint="default"/>
+        <w:sz w:val="20"/>
+      </w:rPr>
+    </w:lvl>
+    <w:lvl w:ilvl="3" w:tentative="1">
+      <w:start w:val="1"/>
+      <w:numFmt w:val="bullet"/>
+      <w:lvlText w:val=""/>
+      <w:lvlJc w:val="left"/>
+      <w:pPr>
+        <w:tabs>
+          <w:tab w:val="num" w:pos="2880"/>
+        </w:tabs>
+        <w:ind w:left="2880" w:hanging="360"/>
+      </w:pPr>
+      <w:rPr>
+        <w:rFonts w:ascii="Wingdings" w:hAnsi="Wingdings" w:hint="default"/>
+        <w:sz w:val="20"/>
+      </w:rPr>
+    </w:lvl>
+    <w:lvl w:ilvl="4" w:tentative="1">
+      <w:start w:val="1"/>
+      <w:numFmt w:val="bullet"/>
+      <w:lvlText w:val=""/>
+      <w:lvlJc w:val="left"/>
+      <w:pPr>
+        <w:tabs>
+          <w:tab w:val="num" w:pos="3600"/>
+        </w:tabs>
+        <w:ind w:left="3600" w:hanging="360"/>
+      </w:pPr>
+      <w:rPr>
+        <w:rFonts w:ascii="Wingdings" w:hAnsi="Wingdings" w:hint="default"/>
+        <w:sz w:val="20"/>
+      </w:rPr>
+    </w:lvl>
+    <w:lvl w:ilvl="5" w:tentative="1">
+      <w:start w:val="1"/>
+      <w:numFmt w:val="bullet"/>
+      <w:lvlText w:val=""/>
+      <w:lvlJc w:val="left"/>
+      <w:pPr>
+        <w:tabs>
+          <w:tab w:val="num" w:pos="4320"/>
+        </w:tabs>
+        <w:ind w:left="4320" w:hanging="360"/>
+      </w:pPr>
+      <w:rPr>
+        <w:rFonts w:ascii="Wingdings" w:hAnsi="Wingdings" w:hint="default"/>
+        <w:sz w:val="20"/>
+      </w:rPr>
+    </w:lvl>
+    <w:lvl w:ilvl="6" w:tentative="1">
+      <w:start w:val="1"/>
+      <w:numFmt w:val="bullet"/>
+      <w:lvlText w:val=""/>
+      <w:lvlJc w:val="left"/>
+      <w:pPr>
+        <w:tabs>
+          <w:tab w:val="num" w:pos="5040"/>
+        </w:tabs>
+        <w:ind w:left="5040" w:hanging="360"/>
+      </w:pPr>
+      <w:rPr>
+        <w:rFonts w:ascii="Wingdings" w:hAnsi="Wingdings" w:hint="default"/>
+        <w:sz w:val="20"/>
+      </w:rPr>
+    </w:lvl>
+    <w:lvl w:ilvl="7" w:tentative="1">
+      <w:start w:val="1"/>
+      <w:numFmt w:val="bullet"/>
+      <w:lvlText w:val=""/>
+      <w:lvlJc w:val="left"/>
+      <w:pPr>
+        <w:tabs>
+          <w:tab w:val="num" w:pos="5760"/>
+        </w:tabs>
+        <w:ind w:left="5760" w:hanging="360"/>
+      </w:pPr>
+      <w:rPr>
+        <w:rFonts w:ascii="Wingdings" w:hAnsi="Wingdings" w:hint="default"/>
+        <w:sz w:val="20"/>
+      </w:rPr>
+    </w:lvl>
+    <w:lvl w:ilvl="8" w:tentative="1">
+      <w:start w:val="1"/>
+      <w:numFmt w:val="bullet"/>
+      <w:lvlText w:val=""/>
+      <w:lvlJc w:val="left"/>
+      <w:pPr>
+        <w:tabs>
+          <w:tab w:val="num" w:pos="6480"/>
+        </w:tabs>
+        <w:ind w:left="6480" w:hanging="360"/>
+      </w:pPr>
+      <w:rPr>
+        <w:rFonts w:ascii="Wingdings" w:hAnsi="Wingdings" w:hint="default"/>
+        <w:sz w:val="20"/>
+      </w:rPr>
+    </w:lvl>
+  </w:abstractNum>
+  <w:abstractNum w:abstractNumId="3" w15:restartNumberingAfterBreak="0">
+    <w:nsid w:val="06244239"/>
+    <w:multiLevelType w:val="multilevel"/>
+    <w:tmpl w:val="849277A6"/>
+    <w:lvl w:ilvl="0">
+      <w:start w:val="1"/>
+      <w:numFmt w:val="bullet"/>
+      <w:lvlText w:val=""/>
+      <w:lvlJc w:val="left"/>
+      <w:pPr>
+        <w:tabs>
+          <w:tab w:val="num" w:pos="720"/>
+        </w:tabs>
+        <w:ind w:left="720" w:hanging="360"/>
+      </w:pPr>
+      <w:rPr>
+        <w:rFonts w:ascii="Symbol" w:hAnsi="Symbol" w:hint="default"/>
+        <w:sz w:val="20"/>
+      </w:rPr>
+    </w:lvl>
+    <w:lvl w:ilvl="1" w:tentative="1">
+      <w:start w:val="1"/>
+      <w:numFmt w:val="bullet"/>
+      <w:lvlText w:val="o"/>
+      <w:lvlJc w:val="left"/>
+      <w:pPr>
+        <w:tabs>
+          <w:tab w:val="num" w:pos="1440"/>
+        </w:tabs>
+        <w:ind w:left="1440" w:hanging="360"/>
+      </w:pPr>
+      <w:rPr>
+        <w:rFonts w:ascii="Courier New" w:hAnsi="Courier New" w:hint="default"/>
+        <w:sz w:val="20"/>
+      </w:rPr>
+    </w:lvl>
+    <w:lvl w:ilvl="2" w:tentative="1">
+      <w:start w:val="1"/>
+      <w:numFmt w:val="bullet"/>
+      <w:lvlText w:val=""/>
+      <w:lvlJc w:val="left"/>
+      <w:pPr>
+        <w:tabs>
+          <w:tab w:val="num" w:pos="2160"/>
+        </w:tabs>
+        <w:ind w:left="2160" w:hanging="360"/>
+      </w:pPr>
+      <w:rPr>
+        <w:rFonts w:ascii="Wingdings" w:hAnsi="Wingdings" w:hint="default"/>
+        <w:sz w:val="20"/>
+      </w:rPr>
+    </w:lvl>
+    <w:lvl w:ilvl="3" w:tentative="1">
+      <w:start w:val="1"/>
+      <w:numFmt w:val="bullet"/>
+      <w:lvlText w:val=""/>
+      <w:lvlJc w:val="left"/>
+      <w:pPr>
+        <w:tabs>
+          <w:tab w:val="num" w:pos="2880"/>
+        </w:tabs>
+        <w:ind w:left="2880" w:hanging="360"/>
+      </w:pPr>
+      <w:rPr>
+        <w:rFonts w:ascii="Wingdings" w:hAnsi="Wingdings" w:hint="default"/>
+        <w:sz w:val="20"/>
+      </w:rPr>
+    </w:lvl>
+    <w:lvl w:ilvl="4" w:tentative="1">
+      <w:start w:val="1"/>
+      <w:numFmt w:val="bullet"/>
+      <w:lvlText w:val=""/>
+      <w:lvlJc w:val="left"/>
+      <w:pPr>
+        <w:tabs>
+          <w:tab w:val="num" w:pos="3600"/>
+        </w:tabs>
+        <w:ind w:left="3600" w:hanging="360"/>
+      </w:pPr>
+      <w:rPr>
+        <w:rFonts w:ascii="Wingdings" w:hAnsi="Wingdings" w:hint="default"/>
+        <w:sz w:val="20"/>
+      </w:rPr>
+    </w:lvl>
+    <w:lvl w:ilvl="5" w:tentative="1">
+      <w:start w:val="1"/>
+      <w:numFmt w:val="bullet"/>
+      <w:lvlText w:val=""/>
+      <w:lvlJc w:val="left"/>
+      <w:pPr>
+        <w:tabs>
+          <w:tab w:val="num" w:pos="4320"/>
+        </w:tabs>
+        <w:ind w:left="4320" w:hanging="360"/>
+      </w:pPr>
+      <w:rPr>
+        <w:rFonts w:ascii="Wingdings" w:hAnsi="Wingdings" w:hint="default"/>
+        <w:sz w:val="20"/>
+      </w:rPr>
+    </w:lvl>
+    <w:lvl w:ilvl="6" w:tentative="1">
+      <w:start w:val="1"/>
+      <w:numFmt w:val="bullet"/>
+      <w:lvlText w:val=""/>
+      <w:lvlJc w:val="left"/>
+      <w:pPr>
+        <w:tabs>
+          <w:tab w:val="num" w:pos="5040"/>
+        </w:tabs>
+        <w:ind w:left="5040" w:hanging="360"/>
+      </w:pPr>
+      <w:rPr>
+        <w:rFonts w:ascii="Wingdings" w:hAnsi="Wingdings" w:hint="default"/>
+        <w:sz w:val="20"/>
+      </w:rPr>
+    </w:lvl>
+    <w:lvl w:ilvl="7" w:tentative="1">
+      <w:start w:val="1"/>
+      <w:numFmt w:val="bullet"/>
+      <w:lvlText w:val=""/>
+      <w:lvlJc w:val="left"/>
+      <w:pPr>
+        <w:tabs>
+          <w:tab w:val="num" w:pos="5760"/>
+        </w:tabs>
+        <w:ind w:left="5760" w:hanging="360"/>
+      </w:pPr>
+      <w:rPr>
+        <w:rFonts w:ascii="Wingdings" w:hAnsi="Wingdings" w:hint="default"/>
+        <w:sz w:val="20"/>
+      </w:rPr>
+    </w:lvl>
+    <w:lvl w:ilvl="8" w:tentative="1">
+      <w:start w:val="1"/>
+      <w:numFmt w:val="bullet"/>
+      <w:lvlText w:val=""/>
+      <w:lvlJc w:val="left"/>
+      <w:pPr>
+        <w:tabs>
+          <w:tab w:val="num" w:pos="6480"/>
+        </w:tabs>
+        <w:ind w:left="6480" w:hanging="360"/>
+      </w:pPr>
+      <w:rPr>
+        <w:rFonts w:ascii="Wingdings" w:hAnsi="Wingdings" w:hint="default"/>
+        <w:sz w:val="20"/>
+      </w:rPr>
+    </w:lvl>
+  </w:abstractNum>
+  <w:abstractNum w:abstractNumId="4" w15:restartNumberingAfterBreak="0">
     <w:nsid w:val="064E067F"/>
     <w:multiLevelType w:val="hybridMultilevel"/>
     <w:tmpl w:val="C144CECC"/>
@@ -1541,7 +3783,454 @@
       </w:rPr>
     </w:lvl>
   </w:abstractNum>
-  <w:abstractNum w:abstractNumId="1" w15:restartNumberingAfterBreak="0">
+  <w:abstractNum w:abstractNumId="5" w15:restartNumberingAfterBreak="0">
+    <w:nsid w:val="0BE758E9"/>
+    <w:multiLevelType w:val="multilevel"/>
+    <w:tmpl w:val="75D63562"/>
+    <w:lvl w:ilvl="0">
+      <w:start w:val="1"/>
+      <w:numFmt w:val="bullet"/>
+      <w:lvlText w:val=""/>
+      <w:lvlJc w:val="left"/>
+      <w:pPr>
+        <w:tabs>
+          <w:tab w:val="num" w:pos="720"/>
+        </w:tabs>
+        <w:ind w:left="720" w:hanging="360"/>
+      </w:pPr>
+      <w:rPr>
+        <w:rFonts w:ascii="Symbol" w:hAnsi="Symbol" w:hint="default"/>
+        <w:sz w:val="20"/>
+      </w:rPr>
+    </w:lvl>
+    <w:lvl w:ilvl="1" w:tentative="1">
+      <w:start w:val="1"/>
+      <w:numFmt w:val="bullet"/>
+      <w:lvlText w:val="o"/>
+      <w:lvlJc w:val="left"/>
+      <w:pPr>
+        <w:tabs>
+          <w:tab w:val="num" w:pos="1440"/>
+        </w:tabs>
+        <w:ind w:left="1440" w:hanging="360"/>
+      </w:pPr>
+      <w:rPr>
+        <w:rFonts w:ascii="Courier New" w:hAnsi="Courier New" w:hint="default"/>
+        <w:sz w:val="20"/>
+      </w:rPr>
+    </w:lvl>
+    <w:lvl w:ilvl="2" w:tentative="1">
+      <w:start w:val="1"/>
+      <w:numFmt w:val="bullet"/>
+      <w:lvlText w:val=""/>
+      <w:lvlJc w:val="left"/>
+      <w:pPr>
+        <w:tabs>
+          <w:tab w:val="num" w:pos="2160"/>
+        </w:tabs>
+        <w:ind w:left="2160" w:hanging="360"/>
+      </w:pPr>
+      <w:rPr>
+        <w:rFonts w:ascii="Wingdings" w:hAnsi="Wingdings" w:hint="default"/>
+        <w:sz w:val="20"/>
+      </w:rPr>
+    </w:lvl>
+    <w:lvl w:ilvl="3" w:tentative="1">
+      <w:start w:val="1"/>
+      <w:numFmt w:val="bullet"/>
+      <w:lvlText w:val=""/>
+      <w:lvlJc w:val="left"/>
+      <w:pPr>
+        <w:tabs>
+          <w:tab w:val="num" w:pos="2880"/>
+        </w:tabs>
+        <w:ind w:left="2880" w:hanging="360"/>
+      </w:pPr>
+      <w:rPr>
+        <w:rFonts w:ascii="Wingdings" w:hAnsi="Wingdings" w:hint="default"/>
+        <w:sz w:val="20"/>
+      </w:rPr>
+    </w:lvl>
+    <w:lvl w:ilvl="4" w:tentative="1">
+      <w:start w:val="1"/>
+      <w:numFmt w:val="bullet"/>
+      <w:lvlText w:val=""/>
+      <w:lvlJc w:val="left"/>
+      <w:pPr>
+        <w:tabs>
+          <w:tab w:val="num" w:pos="3600"/>
+        </w:tabs>
+        <w:ind w:left="3600" w:hanging="360"/>
+      </w:pPr>
+      <w:rPr>
+        <w:rFonts w:ascii="Wingdings" w:hAnsi="Wingdings" w:hint="default"/>
+        <w:sz w:val="20"/>
+      </w:rPr>
+    </w:lvl>
+    <w:lvl w:ilvl="5" w:tentative="1">
+      <w:start w:val="1"/>
+      <w:numFmt w:val="bullet"/>
+      <w:lvlText w:val=""/>
+      <w:lvlJc w:val="left"/>
+      <w:pPr>
+        <w:tabs>
+          <w:tab w:val="num" w:pos="4320"/>
+        </w:tabs>
+        <w:ind w:left="4320" w:hanging="360"/>
+      </w:pPr>
+      <w:rPr>
+        <w:rFonts w:ascii="Wingdings" w:hAnsi="Wingdings" w:hint="default"/>
+        <w:sz w:val="20"/>
+      </w:rPr>
+    </w:lvl>
+    <w:lvl w:ilvl="6" w:tentative="1">
+      <w:start w:val="1"/>
+      <w:numFmt w:val="bullet"/>
+      <w:lvlText w:val=""/>
+      <w:lvlJc w:val="left"/>
+      <w:pPr>
+        <w:tabs>
+          <w:tab w:val="num" w:pos="5040"/>
+        </w:tabs>
+        <w:ind w:left="5040" w:hanging="360"/>
+      </w:pPr>
+      <w:rPr>
+        <w:rFonts w:ascii="Wingdings" w:hAnsi="Wingdings" w:hint="default"/>
+        <w:sz w:val="20"/>
+      </w:rPr>
+    </w:lvl>
+    <w:lvl w:ilvl="7" w:tentative="1">
+      <w:start w:val="1"/>
+      <w:numFmt w:val="bullet"/>
+      <w:lvlText w:val=""/>
+      <w:lvlJc w:val="left"/>
+      <w:pPr>
+        <w:tabs>
+          <w:tab w:val="num" w:pos="5760"/>
+        </w:tabs>
+        <w:ind w:left="5760" w:hanging="360"/>
+      </w:pPr>
+      <w:rPr>
+        <w:rFonts w:ascii="Wingdings" w:hAnsi="Wingdings" w:hint="default"/>
+        <w:sz w:val="20"/>
+      </w:rPr>
+    </w:lvl>
+    <w:lvl w:ilvl="8" w:tentative="1">
+      <w:start w:val="1"/>
+      <w:numFmt w:val="bullet"/>
+      <w:lvlText w:val=""/>
+      <w:lvlJc w:val="left"/>
+      <w:pPr>
+        <w:tabs>
+          <w:tab w:val="num" w:pos="6480"/>
+        </w:tabs>
+        <w:ind w:left="6480" w:hanging="360"/>
+      </w:pPr>
+      <w:rPr>
+        <w:rFonts w:ascii="Wingdings" w:hAnsi="Wingdings" w:hint="default"/>
+        <w:sz w:val="20"/>
+      </w:rPr>
+    </w:lvl>
+  </w:abstractNum>
+  <w:abstractNum w:abstractNumId="6" w15:restartNumberingAfterBreak="0">
+    <w:nsid w:val="121F56D0"/>
+    <w:multiLevelType w:val="multilevel"/>
+    <w:tmpl w:val="6F58FC9E"/>
+    <w:lvl w:ilvl="0">
+      <w:start w:val="1"/>
+      <w:numFmt w:val="bullet"/>
+      <w:lvlText w:val=""/>
+      <w:lvlJc w:val="left"/>
+      <w:pPr>
+        <w:tabs>
+          <w:tab w:val="num" w:pos="720"/>
+        </w:tabs>
+        <w:ind w:left="720" w:hanging="360"/>
+      </w:pPr>
+      <w:rPr>
+        <w:rFonts w:ascii="Symbol" w:hAnsi="Symbol" w:hint="default"/>
+        <w:sz w:val="20"/>
+      </w:rPr>
+    </w:lvl>
+    <w:lvl w:ilvl="1" w:tentative="1">
+      <w:start w:val="1"/>
+      <w:numFmt w:val="bullet"/>
+      <w:lvlText w:val="o"/>
+      <w:lvlJc w:val="left"/>
+      <w:pPr>
+        <w:tabs>
+          <w:tab w:val="num" w:pos="1440"/>
+        </w:tabs>
+        <w:ind w:left="1440" w:hanging="360"/>
+      </w:pPr>
+      <w:rPr>
+        <w:rFonts w:ascii="Courier New" w:hAnsi="Courier New" w:hint="default"/>
+        <w:sz w:val="20"/>
+      </w:rPr>
+    </w:lvl>
+    <w:lvl w:ilvl="2" w:tentative="1">
+      <w:start w:val="1"/>
+      <w:numFmt w:val="bullet"/>
+      <w:lvlText w:val=""/>
+      <w:lvlJc w:val="left"/>
+      <w:pPr>
+        <w:tabs>
+          <w:tab w:val="num" w:pos="2160"/>
+        </w:tabs>
+        <w:ind w:left="2160" w:hanging="360"/>
+      </w:pPr>
+      <w:rPr>
+        <w:rFonts w:ascii="Wingdings" w:hAnsi="Wingdings" w:hint="default"/>
+        <w:sz w:val="20"/>
+      </w:rPr>
+    </w:lvl>
+    <w:lvl w:ilvl="3" w:tentative="1">
+      <w:start w:val="1"/>
+      <w:numFmt w:val="bullet"/>
+      <w:lvlText w:val=""/>
+      <w:lvlJc w:val="left"/>
+      <w:pPr>
+        <w:tabs>
+          <w:tab w:val="num" w:pos="2880"/>
+        </w:tabs>
+        <w:ind w:left="2880" w:hanging="360"/>
+      </w:pPr>
+      <w:rPr>
+        <w:rFonts w:ascii="Wingdings" w:hAnsi="Wingdings" w:hint="default"/>
+        <w:sz w:val="20"/>
+      </w:rPr>
+    </w:lvl>
+    <w:lvl w:ilvl="4" w:tentative="1">
+      <w:start w:val="1"/>
+      <w:numFmt w:val="bullet"/>
+      <w:lvlText w:val=""/>
+      <w:lvlJc w:val="left"/>
+      <w:pPr>
+        <w:tabs>
+          <w:tab w:val="num" w:pos="3600"/>
+        </w:tabs>
+        <w:ind w:left="3600" w:hanging="360"/>
+      </w:pPr>
+      <w:rPr>
+        <w:rFonts w:ascii="Wingdings" w:hAnsi="Wingdings" w:hint="default"/>
+        <w:sz w:val="20"/>
+      </w:rPr>
+    </w:lvl>
+    <w:lvl w:ilvl="5" w:tentative="1">
+      <w:start w:val="1"/>
+      <w:numFmt w:val="bullet"/>
+      <w:lvlText w:val=""/>
+      <w:lvlJc w:val="left"/>
+      <w:pPr>
+        <w:tabs>
+          <w:tab w:val="num" w:pos="4320"/>
+        </w:tabs>
+        <w:ind w:left="4320" w:hanging="360"/>
+      </w:pPr>
+      <w:rPr>
+        <w:rFonts w:ascii="Wingdings" w:hAnsi="Wingdings" w:hint="default"/>
+        <w:sz w:val="20"/>
+      </w:rPr>
+    </w:lvl>
+    <w:lvl w:ilvl="6" w:tentative="1">
+      <w:start w:val="1"/>
+      <w:numFmt w:val="bullet"/>
+      <w:lvlText w:val=""/>
+      <w:lvlJc w:val="left"/>
+      <w:pPr>
+        <w:tabs>
+          <w:tab w:val="num" w:pos="5040"/>
+        </w:tabs>
+        <w:ind w:left="5040" w:hanging="360"/>
+      </w:pPr>
+      <w:rPr>
+        <w:rFonts w:ascii="Wingdings" w:hAnsi="Wingdings" w:hint="default"/>
+        <w:sz w:val="20"/>
+      </w:rPr>
+    </w:lvl>
+    <w:lvl w:ilvl="7" w:tentative="1">
+      <w:start w:val="1"/>
+      <w:numFmt w:val="bullet"/>
+      <w:lvlText w:val=""/>
+      <w:lvlJc w:val="left"/>
+      <w:pPr>
+        <w:tabs>
+          <w:tab w:val="num" w:pos="5760"/>
+        </w:tabs>
+        <w:ind w:left="5760" w:hanging="360"/>
+      </w:pPr>
+      <w:rPr>
+        <w:rFonts w:ascii="Wingdings" w:hAnsi="Wingdings" w:hint="default"/>
+        <w:sz w:val="20"/>
+      </w:rPr>
+    </w:lvl>
+    <w:lvl w:ilvl="8" w:tentative="1">
+      <w:start w:val="1"/>
+      <w:numFmt w:val="bullet"/>
+      <w:lvlText w:val=""/>
+      <w:lvlJc w:val="left"/>
+      <w:pPr>
+        <w:tabs>
+          <w:tab w:val="num" w:pos="6480"/>
+        </w:tabs>
+        <w:ind w:left="6480" w:hanging="360"/>
+      </w:pPr>
+      <w:rPr>
+        <w:rFonts w:ascii="Wingdings" w:hAnsi="Wingdings" w:hint="default"/>
+        <w:sz w:val="20"/>
+      </w:rPr>
+    </w:lvl>
+  </w:abstractNum>
+  <w:abstractNum w:abstractNumId="7" w15:restartNumberingAfterBreak="0">
+    <w:nsid w:val="12766431"/>
+    <w:multiLevelType w:val="multilevel"/>
+    <w:tmpl w:val="CD9ED3AC"/>
+    <w:lvl w:ilvl="0">
+      <w:start w:val="1"/>
+      <w:numFmt w:val="bullet"/>
+      <w:lvlText w:val=""/>
+      <w:lvlJc w:val="left"/>
+      <w:pPr>
+        <w:tabs>
+          <w:tab w:val="num" w:pos="720"/>
+        </w:tabs>
+        <w:ind w:left="720" w:hanging="360"/>
+      </w:pPr>
+      <w:rPr>
+        <w:rFonts w:ascii="Symbol" w:hAnsi="Symbol" w:hint="default"/>
+        <w:sz w:val="20"/>
+      </w:rPr>
+    </w:lvl>
+    <w:lvl w:ilvl="1" w:tentative="1">
+      <w:start w:val="1"/>
+      <w:numFmt w:val="bullet"/>
+      <w:lvlText w:val="o"/>
+      <w:lvlJc w:val="left"/>
+      <w:pPr>
+        <w:tabs>
+          <w:tab w:val="num" w:pos="1440"/>
+        </w:tabs>
+        <w:ind w:left="1440" w:hanging="360"/>
+      </w:pPr>
+      <w:rPr>
+        <w:rFonts w:ascii="Courier New" w:hAnsi="Courier New" w:hint="default"/>
+        <w:sz w:val="20"/>
+      </w:rPr>
+    </w:lvl>
+    <w:lvl w:ilvl="2" w:tentative="1">
+      <w:start w:val="1"/>
+      <w:numFmt w:val="bullet"/>
+      <w:lvlText w:val=""/>
+      <w:lvlJc w:val="left"/>
+      <w:pPr>
+        <w:tabs>
+          <w:tab w:val="num" w:pos="2160"/>
+        </w:tabs>
+        <w:ind w:left="2160" w:hanging="360"/>
+      </w:pPr>
+      <w:rPr>
+        <w:rFonts w:ascii="Wingdings" w:hAnsi="Wingdings" w:hint="default"/>
+        <w:sz w:val="20"/>
+      </w:rPr>
+    </w:lvl>
+    <w:lvl w:ilvl="3" w:tentative="1">
+      <w:start w:val="1"/>
+      <w:numFmt w:val="bullet"/>
+      <w:lvlText w:val=""/>
+      <w:lvlJc w:val="left"/>
+      <w:pPr>
+        <w:tabs>
+          <w:tab w:val="num" w:pos="2880"/>
+        </w:tabs>
+        <w:ind w:left="2880" w:hanging="360"/>
+      </w:pPr>
+      <w:rPr>
+        <w:rFonts w:ascii="Wingdings" w:hAnsi="Wingdings" w:hint="default"/>
+        <w:sz w:val="20"/>
+      </w:rPr>
+    </w:lvl>
+    <w:lvl w:ilvl="4" w:tentative="1">
+      <w:start w:val="1"/>
+      <w:numFmt w:val="bullet"/>
+      <w:lvlText w:val=""/>
+      <w:lvlJc w:val="left"/>
+      <w:pPr>
+        <w:tabs>
+          <w:tab w:val="num" w:pos="3600"/>
+        </w:tabs>
+        <w:ind w:left="3600" w:hanging="360"/>
+      </w:pPr>
+      <w:rPr>
+        <w:rFonts w:ascii="Wingdings" w:hAnsi="Wingdings" w:hint="default"/>
+        <w:sz w:val="20"/>
+      </w:rPr>
+    </w:lvl>
+    <w:lvl w:ilvl="5" w:tentative="1">
+      <w:start w:val="1"/>
+      <w:numFmt w:val="bullet"/>
+      <w:lvlText w:val=""/>
+      <w:lvlJc w:val="left"/>
+      <w:pPr>
+        <w:tabs>
+          <w:tab w:val="num" w:pos="4320"/>
+        </w:tabs>
+        <w:ind w:left="4320" w:hanging="360"/>
+      </w:pPr>
+      <w:rPr>
+        <w:rFonts w:ascii="Wingdings" w:hAnsi="Wingdings" w:hint="default"/>
+        <w:sz w:val="20"/>
+      </w:rPr>
+    </w:lvl>
+    <w:lvl w:ilvl="6" w:tentative="1">
+      <w:start w:val="1"/>
+      <w:numFmt w:val="bullet"/>
+      <w:lvlText w:val=""/>
+      <w:lvlJc w:val="left"/>
+      <w:pPr>
+        <w:tabs>
+          <w:tab w:val="num" w:pos="5040"/>
+        </w:tabs>
+        <w:ind w:left="5040" w:hanging="360"/>
+      </w:pPr>
+      <w:rPr>
+        <w:rFonts w:ascii="Wingdings" w:hAnsi="Wingdings" w:hint="default"/>
+        <w:sz w:val="20"/>
+      </w:rPr>
+    </w:lvl>
+    <w:lvl w:ilvl="7" w:tentative="1">
+      <w:start w:val="1"/>
+      <w:numFmt w:val="bullet"/>
+      <w:lvlText w:val=""/>
+      <w:lvlJc w:val="left"/>
+      <w:pPr>
+        <w:tabs>
+          <w:tab w:val="num" w:pos="5760"/>
+        </w:tabs>
+        <w:ind w:left="5760" w:hanging="360"/>
+      </w:pPr>
+      <w:rPr>
+        <w:rFonts w:ascii="Wingdings" w:hAnsi="Wingdings" w:hint="default"/>
+        <w:sz w:val="20"/>
+      </w:rPr>
+    </w:lvl>
+    <w:lvl w:ilvl="8" w:tentative="1">
+      <w:start w:val="1"/>
+      <w:numFmt w:val="bullet"/>
+      <w:lvlText w:val=""/>
+      <w:lvlJc w:val="left"/>
+      <w:pPr>
+        <w:tabs>
+          <w:tab w:val="num" w:pos="6480"/>
+        </w:tabs>
+        <w:ind w:left="6480" w:hanging="360"/>
+      </w:pPr>
+      <w:rPr>
+        <w:rFonts w:ascii="Wingdings" w:hAnsi="Wingdings" w:hint="default"/>
+        <w:sz w:val="20"/>
+      </w:rPr>
+    </w:lvl>
+  </w:abstractNum>
+  <w:abstractNum w:abstractNumId="8" w15:restartNumberingAfterBreak="0">
     <w:nsid w:val="14855B30"/>
     <w:multiLevelType w:val="hybridMultilevel"/>
     <w:tmpl w:val="2A541DB2"/>
@@ -1653,7 +4342,156 @@
       </w:rPr>
     </w:lvl>
   </w:abstractNum>
-  <w:abstractNum w:abstractNumId="2" w15:restartNumberingAfterBreak="0">
+  <w:abstractNum w:abstractNumId="9" w15:restartNumberingAfterBreak="0">
+    <w:nsid w:val="181E79CE"/>
+    <w:multiLevelType w:val="multilevel"/>
+    <w:tmpl w:val="71A8931C"/>
+    <w:lvl w:ilvl="0">
+      <w:start w:val="1"/>
+      <w:numFmt w:val="bullet"/>
+      <w:lvlText w:val=""/>
+      <w:lvlJc w:val="left"/>
+      <w:pPr>
+        <w:tabs>
+          <w:tab w:val="num" w:pos="720"/>
+        </w:tabs>
+        <w:ind w:left="720" w:hanging="360"/>
+      </w:pPr>
+      <w:rPr>
+        <w:rFonts w:ascii="Symbol" w:hAnsi="Symbol" w:hint="default"/>
+        <w:sz w:val="20"/>
+      </w:rPr>
+    </w:lvl>
+    <w:lvl w:ilvl="1" w:tentative="1">
+      <w:start w:val="1"/>
+      <w:numFmt w:val="bullet"/>
+      <w:lvlText w:val="o"/>
+      <w:lvlJc w:val="left"/>
+      <w:pPr>
+        <w:tabs>
+          <w:tab w:val="num" w:pos="1440"/>
+        </w:tabs>
+        <w:ind w:left="1440" w:hanging="360"/>
+      </w:pPr>
+      <w:rPr>
+        <w:rFonts w:ascii="Courier New" w:hAnsi="Courier New" w:hint="default"/>
+        <w:sz w:val="20"/>
+      </w:rPr>
+    </w:lvl>
+    <w:lvl w:ilvl="2" w:tentative="1">
+      <w:start w:val="1"/>
+      <w:numFmt w:val="bullet"/>
+      <w:lvlText w:val=""/>
+      <w:lvlJc w:val="left"/>
+      <w:pPr>
+        <w:tabs>
+          <w:tab w:val="num" w:pos="2160"/>
+        </w:tabs>
+        <w:ind w:left="2160" w:hanging="360"/>
+      </w:pPr>
+      <w:rPr>
+        <w:rFonts w:ascii="Wingdings" w:hAnsi="Wingdings" w:hint="default"/>
+        <w:sz w:val="20"/>
+      </w:rPr>
+    </w:lvl>
+    <w:lvl w:ilvl="3" w:tentative="1">
+      <w:start w:val="1"/>
+      <w:numFmt w:val="bullet"/>
+      <w:lvlText w:val=""/>
+      <w:lvlJc w:val="left"/>
+      <w:pPr>
+        <w:tabs>
+          <w:tab w:val="num" w:pos="2880"/>
+        </w:tabs>
+        <w:ind w:left="2880" w:hanging="360"/>
+      </w:pPr>
+      <w:rPr>
+        <w:rFonts w:ascii="Wingdings" w:hAnsi="Wingdings" w:hint="default"/>
+        <w:sz w:val="20"/>
+      </w:rPr>
+    </w:lvl>
+    <w:lvl w:ilvl="4" w:tentative="1">
+      <w:start w:val="1"/>
+      <w:numFmt w:val="bullet"/>
+      <w:lvlText w:val=""/>
+      <w:lvlJc w:val="left"/>
+      <w:pPr>
+        <w:tabs>
+          <w:tab w:val="num" w:pos="3600"/>
+        </w:tabs>
+        <w:ind w:left="3600" w:hanging="360"/>
+      </w:pPr>
+      <w:rPr>
+        <w:rFonts w:ascii="Wingdings" w:hAnsi="Wingdings" w:hint="default"/>
+        <w:sz w:val="20"/>
+      </w:rPr>
+    </w:lvl>
+    <w:lvl w:ilvl="5" w:tentative="1">
+      <w:start w:val="1"/>
+      <w:numFmt w:val="bullet"/>
+      <w:lvlText w:val=""/>
+      <w:lvlJc w:val="left"/>
+      <w:pPr>
+        <w:tabs>
+          <w:tab w:val="num" w:pos="4320"/>
+        </w:tabs>
+        <w:ind w:left="4320" w:hanging="360"/>
+      </w:pPr>
+      <w:rPr>
+        <w:rFonts w:ascii="Wingdings" w:hAnsi="Wingdings" w:hint="default"/>
+        <w:sz w:val="20"/>
+      </w:rPr>
+    </w:lvl>
+    <w:lvl w:ilvl="6" w:tentative="1">
+      <w:start w:val="1"/>
+      <w:numFmt w:val="bullet"/>
+      <w:lvlText w:val=""/>
+      <w:lvlJc w:val="left"/>
+      <w:pPr>
+        <w:tabs>
+          <w:tab w:val="num" w:pos="5040"/>
+        </w:tabs>
+        <w:ind w:left="5040" w:hanging="360"/>
+      </w:pPr>
+      <w:rPr>
+        <w:rFonts w:ascii="Wingdings" w:hAnsi="Wingdings" w:hint="default"/>
+        <w:sz w:val="20"/>
+      </w:rPr>
+    </w:lvl>
+    <w:lvl w:ilvl="7" w:tentative="1">
+      <w:start w:val="1"/>
+      <w:numFmt w:val="bullet"/>
+      <w:lvlText w:val=""/>
+      <w:lvlJc w:val="left"/>
+      <w:pPr>
+        <w:tabs>
+          <w:tab w:val="num" w:pos="5760"/>
+        </w:tabs>
+        <w:ind w:left="5760" w:hanging="360"/>
+      </w:pPr>
+      <w:rPr>
+        <w:rFonts w:ascii="Wingdings" w:hAnsi="Wingdings" w:hint="default"/>
+        <w:sz w:val="20"/>
+      </w:rPr>
+    </w:lvl>
+    <w:lvl w:ilvl="8" w:tentative="1">
+      <w:start w:val="1"/>
+      <w:numFmt w:val="bullet"/>
+      <w:lvlText w:val=""/>
+      <w:lvlJc w:val="left"/>
+      <w:pPr>
+        <w:tabs>
+          <w:tab w:val="num" w:pos="6480"/>
+        </w:tabs>
+        <w:ind w:left="6480" w:hanging="360"/>
+      </w:pPr>
+      <w:rPr>
+        <w:rFonts w:ascii="Wingdings" w:hAnsi="Wingdings" w:hint="default"/>
+        <w:sz w:val="20"/>
+      </w:rPr>
+    </w:lvl>
+  </w:abstractNum>
+  <w:abstractNum w:abstractNumId="10" w15:restartNumberingAfterBreak="0">
     <w:nsid w:val="1CE401A0"/>
     <w:multiLevelType w:val="hybridMultilevel"/>
     <w:tmpl w:val="F4808636"/>
@@ -1765,7 +4603,305 @@
       </w:rPr>
     </w:lvl>
   </w:abstractNum>
-  <w:abstractNum w:abstractNumId="3" w15:restartNumberingAfterBreak="0">
+  <w:abstractNum w:abstractNumId="11" w15:restartNumberingAfterBreak="0">
+    <w:nsid w:val="2C27108E"/>
+    <w:multiLevelType w:val="multilevel"/>
+    <w:tmpl w:val="8D10440C"/>
+    <w:lvl w:ilvl="0">
+      <w:start w:val="1"/>
+      <w:numFmt w:val="bullet"/>
+      <w:lvlText w:val=""/>
+      <w:lvlJc w:val="left"/>
+      <w:pPr>
+        <w:tabs>
+          <w:tab w:val="num" w:pos="720"/>
+        </w:tabs>
+        <w:ind w:left="720" w:hanging="360"/>
+      </w:pPr>
+      <w:rPr>
+        <w:rFonts w:ascii="Symbol" w:hAnsi="Symbol" w:hint="default"/>
+        <w:sz w:val="20"/>
+      </w:rPr>
+    </w:lvl>
+    <w:lvl w:ilvl="1" w:tentative="1">
+      <w:start w:val="1"/>
+      <w:numFmt w:val="bullet"/>
+      <w:lvlText w:val="o"/>
+      <w:lvlJc w:val="left"/>
+      <w:pPr>
+        <w:tabs>
+          <w:tab w:val="num" w:pos="1440"/>
+        </w:tabs>
+        <w:ind w:left="1440" w:hanging="360"/>
+      </w:pPr>
+      <w:rPr>
+        <w:rFonts w:ascii="Courier New" w:hAnsi="Courier New" w:hint="default"/>
+        <w:sz w:val="20"/>
+      </w:rPr>
+    </w:lvl>
+    <w:lvl w:ilvl="2" w:tentative="1">
+      <w:start w:val="1"/>
+      <w:numFmt w:val="bullet"/>
+      <w:lvlText w:val=""/>
+      <w:lvlJc w:val="left"/>
+      <w:pPr>
+        <w:tabs>
+          <w:tab w:val="num" w:pos="2160"/>
+        </w:tabs>
+        <w:ind w:left="2160" w:hanging="360"/>
+      </w:pPr>
+      <w:rPr>
+        <w:rFonts w:ascii="Wingdings" w:hAnsi="Wingdings" w:hint="default"/>
+        <w:sz w:val="20"/>
+      </w:rPr>
+    </w:lvl>
+    <w:lvl w:ilvl="3" w:tentative="1">
+      <w:start w:val="1"/>
+      <w:numFmt w:val="bullet"/>
+      <w:lvlText w:val=""/>
+      <w:lvlJc w:val="left"/>
+      <w:pPr>
+        <w:tabs>
+          <w:tab w:val="num" w:pos="2880"/>
+        </w:tabs>
+        <w:ind w:left="2880" w:hanging="360"/>
+      </w:pPr>
+      <w:rPr>
+        <w:rFonts w:ascii="Wingdings" w:hAnsi="Wingdings" w:hint="default"/>
+        <w:sz w:val="20"/>
+      </w:rPr>
+    </w:lvl>
+    <w:lvl w:ilvl="4" w:tentative="1">
+      <w:start w:val="1"/>
+      <w:numFmt w:val="bullet"/>
+      <w:lvlText w:val=""/>
+      <w:lvlJc w:val="left"/>
+      <w:pPr>
+        <w:tabs>
+          <w:tab w:val="num" w:pos="3600"/>
+        </w:tabs>
+        <w:ind w:left="3600" w:hanging="360"/>
+      </w:pPr>
+      <w:rPr>
+        <w:rFonts w:ascii="Wingdings" w:hAnsi="Wingdings" w:hint="default"/>
+        <w:sz w:val="20"/>
+      </w:rPr>
+    </w:lvl>
+    <w:lvl w:ilvl="5" w:tentative="1">
+      <w:start w:val="1"/>
+      <w:numFmt w:val="bullet"/>
+      <w:lvlText w:val=""/>
+      <w:lvlJc w:val="left"/>
+      <w:pPr>
+        <w:tabs>
+          <w:tab w:val="num" w:pos="4320"/>
+        </w:tabs>
+        <w:ind w:left="4320" w:hanging="360"/>
+      </w:pPr>
+      <w:rPr>
+        <w:rFonts w:ascii="Wingdings" w:hAnsi="Wingdings" w:hint="default"/>
+        <w:sz w:val="20"/>
+      </w:rPr>
+    </w:lvl>
+    <w:lvl w:ilvl="6" w:tentative="1">
+      <w:start w:val="1"/>
+      <w:numFmt w:val="bullet"/>
+      <w:lvlText w:val=""/>
+      <w:lvlJc w:val="left"/>
+      <w:pPr>
+        <w:tabs>
+          <w:tab w:val="num" w:pos="5040"/>
+        </w:tabs>
+        <w:ind w:left="5040" w:hanging="360"/>
+      </w:pPr>
+      <w:rPr>
+        <w:rFonts w:ascii="Wingdings" w:hAnsi="Wingdings" w:hint="default"/>
+        <w:sz w:val="20"/>
+      </w:rPr>
+    </w:lvl>
+    <w:lvl w:ilvl="7" w:tentative="1">
+      <w:start w:val="1"/>
+      <w:numFmt w:val="bullet"/>
+      <w:lvlText w:val=""/>
+      <w:lvlJc w:val="left"/>
+      <w:pPr>
+        <w:tabs>
+          <w:tab w:val="num" w:pos="5760"/>
+        </w:tabs>
+        <w:ind w:left="5760" w:hanging="360"/>
+      </w:pPr>
+      <w:rPr>
+        <w:rFonts w:ascii="Wingdings" w:hAnsi="Wingdings" w:hint="default"/>
+        <w:sz w:val="20"/>
+      </w:rPr>
+    </w:lvl>
+    <w:lvl w:ilvl="8" w:tentative="1">
+      <w:start w:val="1"/>
+      <w:numFmt w:val="bullet"/>
+      <w:lvlText w:val=""/>
+      <w:lvlJc w:val="left"/>
+      <w:pPr>
+        <w:tabs>
+          <w:tab w:val="num" w:pos="6480"/>
+        </w:tabs>
+        <w:ind w:left="6480" w:hanging="360"/>
+      </w:pPr>
+      <w:rPr>
+        <w:rFonts w:ascii="Wingdings" w:hAnsi="Wingdings" w:hint="default"/>
+        <w:sz w:val="20"/>
+      </w:rPr>
+    </w:lvl>
+  </w:abstractNum>
+  <w:abstractNum w:abstractNumId="12" w15:restartNumberingAfterBreak="0">
+    <w:nsid w:val="351D459D"/>
+    <w:multiLevelType w:val="multilevel"/>
+    <w:tmpl w:val="9FA622C4"/>
+    <w:lvl w:ilvl="0">
+      <w:start w:val="1"/>
+      <w:numFmt w:val="bullet"/>
+      <w:lvlText w:val=""/>
+      <w:lvlJc w:val="left"/>
+      <w:pPr>
+        <w:tabs>
+          <w:tab w:val="num" w:pos="720"/>
+        </w:tabs>
+        <w:ind w:left="720" w:hanging="360"/>
+      </w:pPr>
+      <w:rPr>
+        <w:rFonts w:ascii="Symbol" w:hAnsi="Symbol" w:hint="default"/>
+        <w:sz w:val="20"/>
+      </w:rPr>
+    </w:lvl>
+    <w:lvl w:ilvl="1" w:tentative="1">
+      <w:start w:val="1"/>
+      <w:numFmt w:val="bullet"/>
+      <w:lvlText w:val="o"/>
+      <w:lvlJc w:val="left"/>
+      <w:pPr>
+        <w:tabs>
+          <w:tab w:val="num" w:pos="1440"/>
+        </w:tabs>
+        <w:ind w:left="1440" w:hanging="360"/>
+      </w:pPr>
+      <w:rPr>
+        <w:rFonts w:ascii="Courier New" w:hAnsi="Courier New" w:hint="default"/>
+        <w:sz w:val="20"/>
+      </w:rPr>
+    </w:lvl>
+    <w:lvl w:ilvl="2" w:tentative="1">
+      <w:start w:val="1"/>
+      <w:numFmt w:val="bullet"/>
+      <w:lvlText w:val=""/>
+      <w:lvlJc w:val="left"/>
+      <w:pPr>
+        <w:tabs>
+          <w:tab w:val="num" w:pos="2160"/>
+        </w:tabs>
+        <w:ind w:left="2160" w:hanging="360"/>
+      </w:pPr>
+      <w:rPr>
+        <w:rFonts w:ascii="Wingdings" w:hAnsi="Wingdings" w:hint="default"/>
+        <w:sz w:val="20"/>
+      </w:rPr>
+    </w:lvl>
+    <w:lvl w:ilvl="3" w:tentative="1">
+      <w:start w:val="1"/>
+      <w:numFmt w:val="bullet"/>
+      <w:lvlText w:val=""/>
+      <w:lvlJc w:val="left"/>
+      <w:pPr>
+        <w:tabs>
+          <w:tab w:val="num" w:pos="2880"/>
+        </w:tabs>
+        <w:ind w:left="2880" w:hanging="360"/>
+      </w:pPr>
+      <w:rPr>
+        <w:rFonts w:ascii="Wingdings" w:hAnsi="Wingdings" w:hint="default"/>
+        <w:sz w:val="20"/>
+      </w:rPr>
+    </w:lvl>
+    <w:lvl w:ilvl="4" w:tentative="1">
+      <w:start w:val="1"/>
+      <w:numFmt w:val="bullet"/>
+      <w:lvlText w:val=""/>
+      <w:lvlJc w:val="left"/>
+      <w:pPr>
+        <w:tabs>
+          <w:tab w:val="num" w:pos="3600"/>
+        </w:tabs>
+        <w:ind w:left="3600" w:hanging="360"/>
+      </w:pPr>
+      <w:rPr>
+        <w:rFonts w:ascii="Wingdings" w:hAnsi="Wingdings" w:hint="default"/>
+        <w:sz w:val="20"/>
+      </w:rPr>
+    </w:lvl>
+    <w:lvl w:ilvl="5" w:tentative="1">
+      <w:start w:val="1"/>
+      <w:numFmt w:val="bullet"/>
+      <w:lvlText w:val=""/>
+      <w:lvlJc w:val="left"/>
+      <w:pPr>
+        <w:tabs>
+          <w:tab w:val="num" w:pos="4320"/>
+        </w:tabs>
+        <w:ind w:left="4320" w:hanging="360"/>
+      </w:pPr>
+      <w:rPr>
+        <w:rFonts w:ascii="Wingdings" w:hAnsi="Wingdings" w:hint="default"/>
+        <w:sz w:val="20"/>
+      </w:rPr>
+    </w:lvl>
+    <w:lvl w:ilvl="6" w:tentative="1">
+      <w:start w:val="1"/>
+      <w:numFmt w:val="bullet"/>
+      <w:lvlText w:val=""/>
+      <w:lvlJc w:val="left"/>
+      <w:pPr>
+        <w:tabs>
+          <w:tab w:val="num" w:pos="5040"/>
+        </w:tabs>
+        <w:ind w:left="5040" w:hanging="360"/>
+      </w:pPr>
+      <w:rPr>
+        <w:rFonts w:ascii="Wingdings" w:hAnsi="Wingdings" w:hint="default"/>
+        <w:sz w:val="20"/>
+      </w:rPr>
+    </w:lvl>
+    <w:lvl w:ilvl="7" w:tentative="1">
+      <w:start w:val="1"/>
+      <w:numFmt w:val="bullet"/>
+      <w:lvlText w:val=""/>
+      <w:lvlJc w:val="left"/>
+      <w:pPr>
+        <w:tabs>
+          <w:tab w:val="num" w:pos="5760"/>
+        </w:tabs>
+        <w:ind w:left="5760" w:hanging="360"/>
+      </w:pPr>
+      <w:rPr>
+        <w:rFonts w:ascii="Wingdings" w:hAnsi="Wingdings" w:hint="default"/>
+        <w:sz w:val="20"/>
+      </w:rPr>
+    </w:lvl>
+    <w:lvl w:ilvl="8" w:tentative="1">
+      <w:start w:val="1"/>
+      <w:numFmt w:val="bullet"/>
+      <w:lvlText w:val=""/>
+      <w:lvlJc w:val="left"/>
+      <w:pPr>
+        <w:tabs>
+          <w:tab w:val="num" w:pos="6480"/>
+        </w:tabs>
+        <w:ind w:left="6480" w:hanging="360"/>
+      </w:pPr>
+      <w:rPr>
+        <w:rFonts w:ascii="Wingdings" w:hAnsi="Wingdings" w:hint="default"/>
+        <w:sz w:val="20"/>
+      </w:rPr>
+    </w:lvl>
+  </w:abstractNum>
+  <w:abstractNum w:abstractNumId="13" w15:restartNumberingAfterBreak="0">
     <w:nsid w:val="35F12D81"/>
     <w:multiLevelType w:val="hybridMultilevel"/>
     <w:tmpl w:val="C2E2F494"/>
@@ -1877,7 +5013,156 @@
       </w:rPr>
     </w:lvl>
   </w:abstractNum>
-  <w:abstractNum w:abstractNumId="4" w15:restartNumberingAfterBreak="0">
+  <w:abstractNum w:abstractNumId="14" w15:restartNumberingAfterBreak="0">
+    <w:nsid w:val="39937059"/>
+    <w:multiLevelType w:val="multilevel"/>
+    <w:tmpl w:val="C5A0364A"/>
+    <w:lvl w:ilvl="0">
+      <w:start w:val="1"/>
+      <w:numFmt w:val="bullet"/>
+      <w:lvlText w:val=""/>
+      <w:lvlJc w:val="left"/>
+      <w:pPr>
+        <w:tabs>
+          <w:tab w:val="num" w:pos="720"/>
+        </w:tabs>
+        <w:ind w:left="720" w:hanging="360"/>
+      </w:pPr>
+      <w:rPr>
+        <w:rFonts w:ascii="Symbol" w:hAnsi="Symbol" w:hint="default"/>
+        <w:sz w:val="20"/>
+      </w:rPr>
+    </w:lvl>
+    <w:lvl w:ilvl="1" w:tentative="1">
+      <w:start w:val="1"/>
+      <w:numFmt w:val="bullet"/>
+      <w:lvlText w:val="o"/>
+      <w:lvlJc w:val="left"/>
+      <w:pPr>
+        <w:tabs>
+          <w:tab w:val="num" w:pos="1440"/>
+        </w:tabs>
+        <w:ind w:left="1440" w:hanging="360"/>
+      </w:pPr>
+      <w:rPr>
+        <w:rFonts w:ascii="Courier New" w:hAnsi="Courier New" w:hint="default"/>
+        <w:sz w:val="20"/>
+      </w:rPr>
+    </w:lvl>
+    <w:lvl w:ilvl="2" w:tentative="1">
+      <w:start w:val="1"/>
+      <w:numFmt w:val="bullet"/>
+      <w:lvlText w:val=""/>
+      <w:lvlJc w:val="left"/>
+      <w:pPr>
+        <w:tabs>
+          <w:tab w:val="num" w:pos="2160"/>
+        </w:tabs>
+        <w:ind w:left="2160" w:hanging="360"/>
+      </w:pPr>
+      <w:rPr>
+        <w:rFonts w:ascii="Wingdings" w:hAnsi="Wingdings" w:hint="default"/>
+        <w:sz w:val="20"/>
+      </w:rPr>
+    </w:lvl>
+    <w:lvl w:ilvl="3" w:tentative="1">
+      <w:start w:val="1"/>
+      <w:numFmt w:val="bullet"/>
+      <w:lvlText w:val=""/>
+      <w:lvlJc w:val="left"/>
+      <w:pPr>
+        <w:tabs>
+          <w:tab w:val="num" w:pos="2880"/>
+        </w:tabs>
+        <w:ind w:left="2880" w:hanging="360"/>
+      </w:pPr>
+      <w:rPr>
+        <w:rFonts w:ascii="Wingdings" w:hAnsi="Wingdings" w:hint="default"/>
+        <w:sz w:val="20"/>
+      </w:rPr>
+    </w:lvl>
+    <w:lvl w:ilvl="4" w:tentative="1">
+      <w:start w:val="1"/>
+      <w:numFmt w:val="bullet"/>
+      <w:lvlText w:val=""/>
+      <w:lvlJc w:val="left"/>
+      <w:pPr>
+        <w:tabs>
+          <w:tab w:val="num" w:pos="3600"/>
+        </w:tabs>
+        <w:ind w:left="3600" w:hanging="360"/>
+      </w:pPr>
+      <w:rPr>
+        <w:rFonts w:ascii="Wingdings" w:hAnsi="Wingdings" w:hint="default"/>
+        <w:sz w:val="20"/>
+      </w:rPr>
+    </w:lvl>
+    <w:lvl w:ilvl="5" w:tentative="1">
+      <w:start w:val="1"/>
+      <w:numFmt w:val="bullet"/>
+      <w:lvlText w:val=""/>
+      <w:lvlJc w:val="left"/>
+      <w:pPr>
+        <w:tabs>
+          <w:tab w:val="num" w:pos="4320"/>
+        </w:tabs>
+        <w:ind w:left="4320" w:hanging="360"/>
+      </w:pPr>
+      <w:rPr>
+        <w:rFonts w:ascii="Wingdings" w:hAnsi="Wingdings" w:hint="default"/>
+        <w:sz w:val="20"/>
+      </w:rPr>
+    </w:lvl>
+    <w:lvl w:ilvl="6" w:tentative="1">
+      <w:start w:val="1"/>
+      <w:numFmt w:val="bullet"/>
+      <w:lvlText w:val=""/>
+      <w:lvlJc w:val="left"/>
+      <w:pPr>
+        <w:tabs>
+          <w:tab w:val="num" w:pos="5040"/>
+        </w:tabs>
+        <w:ind w:left="5040" w:hanging="360"/>
+      </w:pPr>
+      <w:rPr>
+        <w:rFonts w:ascii="Wingdings" w:hAnsi="Wingdings" w:hint="default"/>
+        <w:sz w:val="20"/>
+      </w:rPr>
+    </w:lvl>
+    <w:lvl w:ilvl="7" w:tentative="1">
+      <w:start w:val="1"/>
+      <w:numFmt w:val="bullet"/>
+      <w:lvlText w:val=""/>
+      <w:lvlJc w:val="left"/>
+      <w:pPr>
+        <w:tabs>
+          <w:tab w:val="num" w:pos="5760"/>
+        </w:tabs>
+        <w:ind w:left="5760" w:hanging="360"/>
+      </w:pPr>
+      <w:rPr>
+        <w:rFonts w:ascii="Wingdings" w:hAnsi="Wingdings" w:hint="default"/>
+        <w:sz w:val="20"/>
+      </w:rPr>
+    </w:lvl>
+    <w:lvl w:ilvl="8" w:tentative="1">
+      <w:start w:val="1"/>
+      <w:numFmt w:val="bullet"/>
+      <w:lvlText w:val=""/>
+      <w:lvlJc w:val="left"/>
+      <w:pPr>
+        <w:tabs>
+          <w:tab w:val="num" w:pos="6480"/>
+        </w:tabs>
+        <w:ind w:left="6480" w:hanging="360"/>
+      </w:pPr>
+      <w:rPr>
+        <w:rFonts w:ascii="Wingdings" w:hAnsi="Wingdings" w:hint="default"/>
+        <w:sz w:val="20"/>
+      </w:rPr>
+    </w:lvl>
+  </w:abstractNum>
+  <w:abstractNum w:abstractNumId="15" w15:restartNumberingAfterBreak="0">
     <w:nsid w:val="4A804400"/>
     <w:multiLevelType w:val="hybridMultilevel"/>
     <w:tmpl w:val="EEAAB936"/>
@@ -1989,7 +5274,156 @@
       </w:rPr>
     </w:lvl>
   </w:abstractNum>
-  <w:abstractNum w:abstractNumId="5" w15:restartNumberingAfterBreak="0">
+  <w:abstractNum w:abstractNumId="16" w15:restartNumberingAfterBreak="0">
+    <w:nsid w:val="4E222ABC"/>
+    <w:multiLevelType w:val="multilevel"/>
+    <w:tmpl w:val="3AC6274A"/>
+    <w:lvl w:ilvl="0">
+      <w:start w:val="1"/>
+      <w:numFmt w:val="bullet"/>
+      <w:lvlText w:val=""/>
+      <w:lvlJc w:val="left"/>
+      <w:pPr>
+        <w:tabs>
+          <w:tab w:val="num" w:pos="720"/>
+        </w:tabs>
+        <w:ind w:left="720" w:hanging="360"/>
+      </w:pPr>
+      <w:rPr>
+        <w:rFonts w:ascii="Symbol" w:hAnsi="Symbol" w:hint="default"/>
+        <w:sz w:val="20"/>
+      </w:rPr>
+    </w:lvl>
+    <w:lvl w:ilvl="1" w:tentative="1">
+      <w:start w:val="1"/>
+      <w:numFmt w:val="bullet"/>
+      <w:lvlText w:val="o"/>
+      <w:lvlJc w:val="left"/>
+      <w:pPr>
+        <w:tabs>
+          <w:tab w:val="num" w:pos="1440"/>
+        </w:tabs>
+        <w:ind w:left="1440" w:hanging="360"/>
+      </w:pPr>
+      <w:rPr>
+        <w:rFonts w:ascii="Courier New" w:hAnsi="Courier New" w:hint="default"/>
+        <w:sz w:val="20"/>
+      </w:rPr>
+    </w:lvl>
+    <w:lvl w:ilvl="2" w:tentative="1">
+      <w:start w:val="1"/>
+      <w:numFmt w:val="bullet"/>
+      <w:lvlText w:val=""/>
+      <w:lvlJc w:val="left"/>
+      <w:pPr>
+        <w:tabs>
+          <w:tab w:val="num" w:pos="2160"/>
+        </w:tabs>
+        <w:ind w:left="2160" w:hanging="360"/>
+      </w:pPr>
+      <w:rPr>
+        <w:rFonts w:ascii="Wingdings" w:hAnsi="Wingdings" w:hint="default"/>
+        <w:sz w:val="20"/>
+      </w:rPr>
+    </w:lvl>
+    <w:lvl w:ilvl="3" w:tentative="1">
+      <w:start w:val="1"/>
+      <w:numFmt w:val="bullet"/>
+      <w:lvlText w:val=""/>
+      <w:lvlJc w:val="left"/>
+      <w:pPr>
+        <w:tabs>
+          <w:tab w:val="num" w:pos="2880"/>
+        </w:tabs>
+        <w:ind w:left="2880" w:hanging="360"/>
+      </w:pPr>
+      <w:rPr>
+        <w:rFonts w:ascii="Wingdings" w:hAnsi="Wingdings" w:hint="default"/>
+        <w:sz w:val="20"/>
+      </w:rPr>
+    </w:lvl>
+    <w:lvl w:ilvl="4" w:tentative="1">
+      <w:start w:val="1"/>
+      <w:numFmt w:val="bullet"/>
+      <w:lvlText w:val=""/>
+      <w:lvlJc w:val="left"/>
+      <w:pPr>
+        <w:tabs>
+          <w:tab w:val="num" w:pos="3600"/>
+        </w:tabs>
+        <w:ind w:left="3600" w:hanging="360"/>
+      </w:pPr>
+      <w:rPr>
+        <w:rFonts w:ascii="Wingdings" w:hAnsi="Wingdings" w:hint="default"/>
+        <w:sz w:val="20"/>
+      </w:rPr>
+    </w:lvl>
+    <w:lvl w:ilvl="5" w:tentative="1">
+      <w:start w:val="1"/>
+      <w:numFmt w:val="bullet"/>
+      <w:lvlText w:val=""/>
+      <w:lvlJc w:val="left"/>
+      <w:pPr>
+        <w:tabs>
+          <w:tab w:val="num" w:pos="4320"/>
+        </w:tabs>
+        <w:ind w:left="4320" w:hanging="360"/>
+      </w:pPr>
+      <w:rPr>
+        <w:rFonts w:ascii="Wingdings" w:hAnsi="Wingdings" w:hint="default"/>
+        <w:sz w:val="20"/>
+      </w:rPr>
+    </w:lvl>
+    <w:lvl w:ilvl="6" w:tentative="1">
+      <w:start w:val="1"/>
+      <w:numFmt w:val="bullet"/>
+      <w:lvlText w:val=""/>
+      <w:lvlJc w:val="left"/>
+      <w:pPr>
+        <w:tabs>
+          <w:tab w:val="num" w:pos="5040"/>
+        </w:tabs>
+        <w:ind w:left="5040" w:hanging="360"/>
+      </w:pPr>
+      <w:rPr>
+        <w:rFonts w:ascii="Wingdings" w:hAnsi="Wingdings" w:hint="default"/>
+        <w:sz w:val="20"/>
+      </w:rPr>
+    </w:lvl>
+    <w:lvl w:ilvl="7" w:tentative="1">
+      <w:start w:val="1"/>
+      <w:numFmt w:val="bullet"/>
+      <w:lvlText w:val=""/>
+      <w:lvlJc w:val="left"/>
+      <w:pPr>
+        <w:tabs>
+          <w:tab w:val="num" w:pos="5760"/>
+        </w:tabs>
+        <w:ind w:left="5760" w:hanging="360"/>
+      </w:pPr>
+      <w:rPr>
+        <w:rFonts w:ascii="Wingdings" w:hAnsi="Wingdings" w:hint="default"/>
+        <w:sz w:val="20"/>
+      </w:rPr>
+    </w:lvl>
+    <w:lvl w:ilvl="8" w:tentative="1">
+      <w:start w:val="1"/>
+      <w:numFmt w:val="bullet"/>
+      <w:lvlText w:val=""/>
+      <w:lvlJc w:val="left"/>
+      <w:pPr>
+        <w:tabs>
+          <w:tab w:val="num" w:pos="6480"/>
+        </w:tabs>
+        <w:ind w:left="6480" w:hanging="360"/>
+      </w:pPr>
+      <w:rPr>
+        <w:rFonts w:ascii="Wingdings" w:hAnsi="Wingdings" w:hint="default"/>
+        <w:sz w:val="20"/>
+      </w:rPr>
+    </w:lvl>
+  </w:abstractNum>
+  <w:abstractNum w:abstractNumId="17" w15:restartNumberingAfterBreak="0">
     <w:nsid w:val="4EE73FD5"/>
     <w:multiLevelType w:val="hybridMultilevel"/>
     <w:tmpl w:val="12E676B2"/>
@@ -2101,7 +5535,156 @@
       </w:rPr>
     </w:lvl>
   </w:abstractNum>
-  <w:abstractNum w:abstractNumId="6" w15:restartNumberingAfterBreak="0">
+  <w:abstractNum w:abstractNumId="18" w15:restartNumberingAfterBreak="0">
+    <w:nsid w:val="52DE4FBE"/>
+    <w:multiLevelType w:val="multilevel"/>
+    <w:tmpl w:val="EEA25A70"/>
+    <w:lvl w:ilvl="0">
+      <w:start w:val="1"/>
+      <w:numFmt w:val="bullet"/>
+      <w:lvlText w:val=""/>
+      <w:lvlJc w:val="left"/>
+      <w:pPr>
+        <w:tabs>
+          <w:tab w:val="num" w:pos="720"/>
+        </w:tabs>
+        <w:ind w:left="720" w:hanging="360"/>
+      </w:pPr>
+      <w:rPr>
+        <w:rFonts w:ascii="Symbol" w:hAnsi="Symbol" w:hint="default"/>
+        <w:sz w:val="20"/>
+      </w:rPr>
+    </w:lvl>
+    <w:lvl w:ilvl="1" w:tentative="1">
+      <w:start w:val="1"/>
+      <w:numFmt w:val="bullet"/>
+      <w:lvlText w:val="o"/>
+      <w:lvlJc w:val="left"/>
+      <w:pPr>
+        <w:tabs>
+          <w:tab w:val="num" w:pos="1440"/>
+        </w:tabs>
+        <w:ind w:left="1440" w:hanging="360"/>
+      </w:pPr>
+      <w:rPr>
+        <w:rFonts w:ascii="Courier New" w:hAnsi="Courier New" w:hint="default"/>
+        <w:sz w:val="20"/>
+      </w:rPr>
+    </w:lvl>
+    <w:lvl w:ilvl="2" w:tentative="1">
+      <w:start w:val="1"/>
+      <w:numFmt w:val="bullet"/>
+      <w:lvlText w:val=""/>
+      <w:lvlJc w:val="left"/>
+      <w:pPr>
+        <w:tabs>
+          <w:tab w:val="num" w:pos="2160"/>
+        </w:tabs>
+        <w:ind w:left="2160" w:hanging="360"/>
+      </w:pPr>
+      <w:rPr>
+        <w:rFonts w:ascii="Wingdings" w:hAnsi="Wingdings" w:hint="default"/>
+        <w:sz w:val="20"/>
+      </w:rPr>
+    </w:lvl>
+    <w:lvl w:ilvl="3" w:tentative="1">
+      <w:start w:val="1"/>
+      <w:numFmt w:val="bullet"/>
+      <w:lvlText w:val=""/>
+      <w:lvlJc w:val="left"/>
+      <w:pPr>
+        <w:tabs>
+          <w:tab w:val="num" w:pos="2880"/>
+        </w:tabs>
+        <w:ind w:left="2880" w:hanging="360"/>
+      </w:pPr>
+      <w:rPr>
+        <w:rFonts w:ascii="Wingdings" w:hAnsi="Wingdings" w:hint="default"/>
+        <w:sz w:val="20"/>
+      </w:rPr>
+    </w:lvl>
+    <w:lvl w:ilvl="4" w:tentative="1">
+      <w:start w:val="1"/>
+      <w:numFmt w:val="bullet"/>
+      <w:lvlText w:val=""/>
+      <w:lvlJc w:val="left"/>
+      <w:pPr>
+        <w:tabs>
+          <w:tab w:val="num" w:pos="3600"/>
+        </w:tabs>
+        <w:ind w:left="3600" w:hanging="360"/>
+      </w:pPr>
+      <w:rPr>
+        <w:rFonts w:ascii="Wingdings" w:hAnsi="Wingdings" w:hint="default"/>
+        <w:sz w:val="20"/>
+      </w:rPr>
+    </w:lvl>
+    <w:lvl w:ilvl="5" w:tentative="1">
+      <w:start w:val="1"/>
+      <w:numFmt w:val="bullet"/>
+      <w:lvlText w:val=""/>
+      <w:lvlJc w:val="left"/>
+      <w:pPr>
+        <w:tabs>
+          <w:tab w:val="num" w:pos="4320"/>
+        </w:tabs>
+        <w:ind w:left="4320" w:hanging="360"/>
+      </w:pPr>
+      <w:rPr>
+        <w:rFonts w:ascii="Wingdings" w:hAnsi="Wingdings" w:hint="default"/>
+        <w:sz w:val="20"/>
+      </w:rPr>
+    </w:lvl>
+    <w:lvl w:ilvl="6" w:tentative="1">
+      <w:start w:val="1"/>
+      <w:numFmt w:val="bullet"/>
+      <w:lvlText w:val=""/>
+      <w:lvlJc w:val="left"/>
+      <w:pPr>
+        <w:tabs>
+          <w:tab w:val="num" w:pos="5040"/>
+        </w:tabs>
+        <w:ind w:left="5040" w:hanging="360"/>
+      </w:pPr>
+      <w:rPr>
+        <w:rFonts w:ascii="Wingdings" w:hAnsi="Wingdings" w:hint="default"/>
+        <w:sz w:val="20"/>
+      </w:rPr>
+    </w:lvl>
+    <w:lvl w:ilvl="7" w:tentative="1">
+      <w:start w:val="1"/>
+      <w:numFmt w:val="bullet"/>
+      <w:lvlText w:val=""/>
+      <w:lvlJc w:val="left"/>
+      <w:pPr>
+        <w:tabs>
+          <w:tab w:val="num" w:pos="5760"/>
+        </w:tabs>
+        <w:ind w:left="5760" w:hanging="360"/>
+      </w:pPr>
+      <w:rPr>
+        <w:rFonts w:ascii="Wingdings" w:hAnsi="Wingdings" w:hint="default"/>
+        <w:sz w:val="20"/>
+      </w:rPr>
+    </w:lvl>
+    <w:lvl w:ilvl="8" w:tentative="1">
+      <w:start w:val="1"/>
+      <w:numFmt w:val="bullet"/>
+      <w:lvlText w:val=""/>
+      <w:lvlJc w:val="left"/>
+      <w:pPr>
+        <w:tabs>
+          <w:tab w:val="num" w:pos="6480"/>
+        </w:tabs>
+        <w:ind w:left="6480" w:hanging="360"/>
+      </w:pPr>
+      <w:rPr>
+        <w:rFonts w:ascii="Wingdings" w:hAnsi="Wingdings" w:hint="default"/>
+        <w:sz w:val="20"/>
+      </w:rPr>
+    </w:lvl>
+  </w:abstractNum>
+  <w:abstractNum w:abstractNumId="19" w15:restartNumberingAfterBreak="0">
     <w:nsid w:val="54673578"/>
     <w:multiLevelType w:val="hybridMultilevel"/>
     <w:tmpl w:val="D7FEA358"/>
@@ -2213,7 +5796,454 @@
       </w:rPr>
     </w:lvl>
   </w:abstractNum>
-  <w:abstractNum w:abstractNumId="7" w15:restartNumberingAfterBreak="0">
+  <w:abstractNum w:abstractNumId="20" w15:restartNumberingAfterBreak="0">
+    <w:nsid w:val="6113528E"/>
+    <w:multiLevelType w:val="multilevel"/>
+    <w:tmpl w:val="C254A592"/>
+    <w:lvl w:ilvl="0">
+      <w:start w:val="1"/>
+      <w:numFmt w:val="bullet"/>
+      <w:lvlText w:val=""/>
+      <w:lvlJc w:val="left"/>
+      <w:pPr>
+        <w:tabs>
+          <w:tab w:val="num" w:pos="720"/>
+        </w:tabs>
+        <w:ind w:left="720" w:hanging="360"/>
+      </w:pPr>
+      <w:rPr>
+        <w:rFonts w:ascii="Symbol" w:hAnsi="Symbol" w:hint="default"/>
+        <w:sz w:val="20"/>
+      </w:rPr>
+    </w:lvl>
+    <w:lvl w:ilvl="1" w:tentative="1">
+      <w:start w:val="1"/>
+      <w:numFmt w:val="bullet"/>
+      <w:lvlText w:val="o"/>
+      <w:lvlJc w:val="left"/>
+      <w:pPr>
+        <w:tabs>
+          <w:tab w:val="num" w:pos="1440"/>
+        </w:tabs>
+        <w:ind w:left="1440" w:hanging="360"/>
+      </w:pPr>
+      <w:rPr>
+        <w:rFonts w:ascii="Courier New" w:hAnsi="Courier New" w:hint="default"/>
+        <w:sz w:val="20"/>
+      </w:rPr>
+    </w:lvl>
+    <w:lvl w:ilvl="2" w:tentative="1">
+      <w:start w:val="1"/>
+      <w:numFmt w:val="bullet"/>
+      <w:lvlText w:val=""/>
+      <w:lvlJc w:val="left"/>
+      <w:pPr>
+        <w:tabs>
+          <w:tab w:val="num" w:pos="2160"/>
+        </w:tabs>
+        <w:ind w:left="2160" w:hanging="360"/>
+      </w:pPr>
+      <w:rPr>
+        <w:rFonts w:ascii="Wingdings" w:hAnsi="Wingdings" w:hint="default"/>
+        <w:sz w:val="20"/>
+      </w:rPr>
+    </w:lvl>
+    <w:lvl w:ilvl="3" w:tentative="1">
+      <w:start w:val="1"/>
+      <w:numFmt w:val="bullet"/>
+      <w:lvlText w:val=""/>
+      <w:lvlJc w:val="left"/>
+      <w:pPr>
+        <w:tabs>
+          <w:tab w:val="num" w:pos="2880"/>
+        </w:tabs>
+        <w:ind w:left="2880" w:hanging="360"/>
+      </w:pPr>
+      <w:rPr>
+        <w:rFonts w:ascii="Wingdings" w:hAnsi="Wingdings" w:hint="default"/>
+        <w:sz w:val="20"/>
+      </w:rPr>
+    </w:lvl>
+    <w:lvl w:ilvl="4" w:tentative="1">
+      <w:start w:val="1"/>
+      <w:numFmt w:val="bullet"/>
+      <w:lvlText w:val=""/>
+      <w:lvlJc w:val="left"/>
+      <w:pPr>
+        <w:tabs>
+          <w:tab w:val="num" w:pos="3600"/>
+        </w:tabs>
+        <w:ind w:left="3600" w:hanging="360"/>
+      </w:pPr>
+      <w:rPr>
+        <w:rFonts w:ascii="Wingdings" w:hAnsi="Wingdings" w:hint="default"/>
+        <w:sz w:val="20"/>
+      </w:rPr>
+    </w:lvl>
+    <w:lvl w:ilvl="5" w:tentative="1">
+      <w:start w:val="1"/>
+      <w:numFmt w:val="bullet"/>
+      <w:lvlText w:val=""/>
+      <w:lvlJc w:val="left"/>
+      <w:pPr>
+        <w:tabs>
+          <w:tab w:val="num" w:pos="4320"/>
+        </w:tabs>
+        <w:ind w:left="4320" w:hanging="360"/>
+      </w:pPr>
+      <w:rPr>
+        <w:rFonts w:ascii="Wingdings" w:hAnsi="Wingdings" w:hint="default"/>
+        <w:sz w:val="20"/>
+      </w:rPr>
+    </w:lvl>
+    <w:lvl w:ilvl="6" w:tentative="1">
+      <w:start w:val="1"/>
+      <w:numFmt w:val="bullet"/>
+      <w:lvlText w:val=""/>
+      <w:lvlJc w:val="left"/>
+      <w:pPr>
+        <w:tabs>
+          <w:tab w:val="num" w:pos="5040"/>
+        </w:tabs>
+        <w:ind w:left="5040" w:hanging="360"/>
+      </w:pPr>
+      <w:rPr>
+        <w:rFonts w:ascii="Wingdings" w:hAnsi="Wingdings" w:hint="default"/>
+        <w:sz w:val="20"/>
+      </w:rPr>
+    </w:lvl>
+    <w:lvl w:ilvl="7" w:tentative="1">
+      <w:start w:val="1"/>
+      <w:numFmt w:val="bullet"/>
+      <w:lvlText w:val=""/>
+      <w:lvlJc w:val="left"/>
+      <w:pPr>
+        <w:tabs>
+          <w:tab w:val="num" w:pos="5760"/>
+        </w:tabs>
+        <w:ind w:left="5760" w:hanging="360"/>
+      </w:pPr>
+      <w:rPr>
+        <w:rFonts w:ascii="Wingdings" w:hAnsi="Wingdings" w:hint="default"/>
+        <w:sz w:val="20"/>
+      </w:rPr>
+    </w:lvl>
+    <w:lvl w:ilvl="8" w:tentative="1">
+      <w:start w:val="1"/>
+      <w:numFmt w:val="bullet"/>
+      <w:lvlText w:val=""/>
+      <w:lvlJc w:val="left"/>
+      <w:pPr>
+        <w:tabs>
+          <w:tab w:val="num" w:pos="6480"/>
+        </w:tabs>
+        <w:ind w:left="6480" w:hanging="360"/>
+      </w:pPr>
+      <w:rPr>
+        <w:rFonts w:ascii="Wingdings" w:hAnsi="Wingdings" w:hint="default"/>
+        <w:sz w:val="20"/>
+      </w:rPr>
+    </w:lvl>
+  </w:abstractNum>
+  <w:abstractNum w:abstractNumId="21" w15:restartNumberingAfterBreak="0">
+    <w:nsid w:val="65497C0D"/>
+    <w:multiLevelType w:val="multilevel"/>
+    <w:tmpl w:val="B3429176"/>
+    <w:lvl w:ilvl="0">
+      <w:start w:val="1"/>
+      <w:numFmt w:val="bullet"/>
+      <w:lvlText w:val=""/>
+      <w:lvlJc w:val="left"/>
+      <w:pPr>
+        <w:tabs>
+          <w:tab w:val="num" w:pos="720"/>
+        </w:tabs>
+        <w:ind w:left="720" w:hanging="360"/>
+      </w:pPr>
+      <w:rPr>
+        <w:rFonts w:ascii="Symbol" w:hAnsi="Symbol" w:hint="default"/>
+        <w:sz w:val="20"/>
+      </w:rPr>
+    </w:lvl>
+    <w:lvl w:ilvl="1" w:tentative="1">
+      <w:start w:val="1"/>
+      <w:numFmt w:val="bullet"/>
+      <w:lvlText w:val="o"/>
+      <w:lvlJc w:val="left"/>
+      <w:pPr>
+        <w:tabs>
+          <w:tab w:val="num" w:pos="1440"/>
+        </w:tabs>
+        <w:ind w:left="1440" w:hanging="360"/>
+      </w:pPr>
+      <w:rPr>
+        <w:rFonts w:ascii="Courier New" w:hAnsi="Courier New" w:hint="default"/>
+        <w:sz w:val="20"/>
+      </w:rPr>
+    </w:lvl>
+    <w:lvl w:ilvl="2" w:tentative="1">
+      <w:start w:val="1"/>
+      <w:numFmt w:val="bullet"/>
+      <w:lvlText w:val=""/>
+      <w:lvlJc w:val="left"/>
+      <w:pPr>
+        <w:tabs>
+          <w:tab w:val="num" w:pos="2160"/>
+        </w:tabs>
+        <w:ind w:left="2160" w:hanging="360"/>
+      </w:pPr>
+      <w:rPr>
+        <w:rFonts w:ascii="Wingdings" w:hAnsi="Wingdings" w:hint="default"/>
+        <w:sz w:val="20"/>
+      </w:rPr>
+    </w:lvl>
+    <w:lvl w:ilvl="3" w:tentative="1">
+      <w:start w:val="1"/>
+      <w:numFmt w:val="bullet"/>
+      <w:lvlText w:val=""/>
+      <w:lvlJc w:val="left"/>
+      <w:pPr>
+        <w:tabs>
+          <w:tab w:val="num" w:pos="2880"/>
+        </w:tabs>
+        <w:ind w:left="2880" w:hanging="360"/>
+      </w:pPr>
+      <w:rPr>
+        <w:rFonts w:ascii="Wingdings" w:hAnsi="Wingdings" w:hint="default"/>
+        <w:sz w:val="20"/>
+      </w:rPr>
+    </w:lvl>
+    <w:lvl w:ilvl="4" w:tentative="1">
+      <w:start w:val="1"/>
+      <w:numFmt w:val="bullet"/>
+      <w:lvlText w:val=""/>
+      <w:lvlJc w:val="left"/>
+      <w:pPr>
+        <w:tabs>
+          <w:tab w:val="num" w:pos="3600"/>
+        </w:tabs>
+        <w:ind w:left="3600" w:hanging="360"/>
+      </w:pPr>
+      <w:rPr>
+        <w:rFonts w:ascii="Wingdings" w:hAnsi="Wingdings" w:hint="default"/>
+        <w:sz w:val="20"/>
+      </w:rPr>
+    </w:lvl>
+    <w:lvl w:ilvl="5" w:tentative="1">
+      <w:start w:val="1"/>
+      <w:numFmt w:val="bullet"/>
+      <w:lvlText w:val=""/>
+      <w:lvlJc w:val="left"/>
+      <w:pPr>
+        <w:tabs>
+          <w:tab w:val="num" w:pos="4320"/>
+        </w:tabs>
+        <w:ind w:left="4320" w:hanging="360"/>
+      </w:pPr>
+      <w:rPr>
+        <w:rFonts w:ascii="Wingdings" w:hAnsi="Wingdings" w:hint="default"/>
+        <w:sz w:val="20"/>
+      </w:rPr>
+    </w:lvl>
+    <w:lvl w:ilvl="6" w:tentative="1">
+      <w:start w:val="1"/>
+      <w:numFmt w:val="bullet"/>
+      <w:lvlText w:val=""/>
+      <w:lvlJc w:val="left"/>
+      <w:pPr>
+        <w:tabs>
+          <w:tab w:val="num" w:pos="5040"/>
+        </w:tabs>
+        <w:ind w:left="5040" w:hanging="360"/>
+      </w:pPr>
+      <w:rPr>
+        <w:rFonts w:ascii="Wingdings" w:hAnsi="Wingdings" w:hint="default"/>
+        <w:sz w:val="20"/>
+      </w:rPr>
+    </w:lvl>
+    <w:lvl w:ilvl="7" w:tentative="1">
+      <w:start w:val="1"/>
+      <w:numFmt w:val="bullet"/>
+      <w:lvlText w:val=""/>
+      <w:lvlJc w:val="left"/>
+      <w:pPr>
+        <w:tabs>
+          <w:tab w:val="num" w:pos="5760"/>
+        </w:tabs>
+        <w:ind w:left="5760" w:hanging="360"/>
+      </w:pPr>
+      <w:rPr>
+        <w:rFonts w:ascii="Wingdings" w:hAnsi="Wingdings" w:hint="default"/>
+        <w:sz w:val="20"/>
+      </w:rPr>
+    </w:lvl>
+    <w:lvl w:ilvl="8" w:tentative="1">
+      <w:start w:val="1"/>
+      <w:numFmt w:val="bullet"/>
+      <w:lvlText w:val=""/>
+      <w:lvlJc w:val="left"/>
+      <w:pPr>
+        <w:tabs>
+          <w:tab w:val="num" w:pos="6480"/>
+        </w:tabs>
+        <w:ind w:left="6480" w:hanging="360"/>
+      </w:pPr>
+      <w:rPr>
+        <w:rFonts w:ascii="Wingdings" w:hAnsi="Wingdings" w:hint="default"/>
+        <w:sz w:val="20"/>
+      </w:rPr>
+    </w:lvl>
+  </w:abstractNum>
+  <w:abstractNum w:abstractNumId="22" w15:restartNumberingAfterBreak="0">
+    <w:nsid w:val="665468E8"/>
+    <w:multiLevelType w:val="multilevel"/>
+    <w:tmpl w:val="A816C4FE"/>
+    <w:lvl w:ilvl="0">
+      <w:start w:val="1"/>
+      <w:numFmt w:val="bullet"/>
+      <w:lvlText w:val=""/>
+      <w:lvlJc w:val="left"/>
+      <w:pPr>
+        <w:tabs>
+          <w:tab w:val="num" w:pos="720"/>
+        </w:tabs>
+        <w:ind w:left="720" w:hanging="360"/>
+      </w:pPr>
+      <w:rPr>
+        <w:rFonts w:ascii="Symbol" w:hAnsi="Symbol" w:hint="default"/>
+        <w:sz w:val="20"/>
+      </w:rPr>
+    </w:lvl>
+    <w:lvl w:ilvl="1" w:tentative="1">
+      <w:start w:val="1"/>
+      <w:numFmt w:val="bullet"/>
+      <w:lvlText w:val="o"/>
+      <w:lvlJc w:val="left"/>
+      <w:pPr>
+        <w:tabs>
+          <w:tab w:val="num" w:pos="1440"/>
+        </w:tabs>
+        <w:ind w:left="1440" w:hanging="360"/>
+      </w:pPr>
+      <w:rPr>
+        <w:rFonts w:ascii="Courier New" w:hAnsi="Courier New" w:hint="default"/>
+        <w:sz w:val="20"/>
+      </w:rPr>
+    </w:lvl>
+    <w:lvl w:ilvl="2" w:tentative="1">
+      <w:start w:val="1"/>
+      <w:numFmt w:val="bullet"/>
+      <w:lvlText w:val=""/>
+      <w:lvlJc w:val="left"/>
+      <w:pPr>
+        <w:tabs>
+          <w:tab w:val="num" w:pos="2160"/>
+        </w:tabs>
+        <w:ind w:left="2160" w:hanging="360"/>
+      </w:pPr>
+      <w:rPr>
+        <w:rFonts w:ascii="Wingdings" w:hAnsi="Wingdings" w:hint="default"/>
+        <w:sz w:val="20"/>
+      </w:rPr>
+    </w:lvl>
+    <w:lvl w:ilvl="3" w:tentative="1">
+      <w:start w:val="1"/>
+      <w:numFmt w:val="bullet"/>
+      <w:lvlText w:val=""/>
+      <w:lvlJc w:val="left"/>
+      <w:pPr>
+        <w:tabs>
+          <w:tab w:val="num" w:pos="2880"/>
+        </w:tabs>
+        <w:ind w:left="2880" w:hanging="360"/>
+      </w:pPr>
+      <w:rPr>
+        <w:rFonts w:ascii="Wingdings" w:hAnsi="Wingdings" w:hint="default"/>
+        <w:sz w:val="20"/>
+      </w:rPr>
+    </w:lvl>
+    <w:lvl w:ilvl="4" w:tentative="1">
+      <w:start w:val="1"/>
+      <w:numFmt w:val="bullet"/>
+      <w:lvlText w:val=""/>
+      <w:lvlJc w:val="left"/>
+      <w:pPr>
+        <w:tabs>
+          <w:tab w:val="num" w:pos="3600"/>
+        </w:tabs>
+        <w:ind w:left="3600" w:hanging="360"/>
+      </w:pPr>
+      <w:rPr>
+        <w:rFonts w:ascii="Wingdings" w:hAnsi="Wingdings" w:hint="default"/>
+        <w:sz w:val="20"/>
+      </w:rPr>
+    </w:lvl>
+    <w:lvl w:ilvl="5" w:tentative="1">
+      <w:start w:val="1"/>
+      <w:numFmt w:val="bullet"/>
+      <w:lvlText w:val=""/>
+      <w:lvlJc w:val="left"/>
+      <w:pPr>
+        <w:tabs>
+          <w:tab w:val="num" w:pos="4320"/>
+        </w:tabs>
+        <w:ind w:left="4320" w:hanging="360"/>
+      </w:pPr>
+      <w:rPr>
+        <w:rFonts w:ascii="Wingdings" w:hAnsi="Wingdings" w:hint="default"/>
+        <w:sz w:val="20"/>
+      </w:rPr>
+    </w:lvl>
+    <w:lvl w:ilvl="6" w:tentative="1">
+      <w:start w:val="1"/>
+      <w:numFmt w:val="bullet"/>
+      <w:lvlText w:val=""/>
+      <w:lvlJc w:val="left"/>
+      <w:pPr>
+        <w:tabs>
+          <w:tab w:val="num" w:pos="5040"/>
+        </w:tabs>
+        <w:ind w:left="5040" w:hanging="360"/>
+      </w:pPr>
+      <w:rPr>
+        <w:rFonts w:ascii="Wingdings" w:hAnsi="Wingdings" w:hint="default"/>
+        <w:sz w:val="20"/>
+      </w:rPr>
+    </w:lvl>
+    <w:lvl w:ilvl="7" w:tentative="1">
+      <w:start w:val="1"/>
+      <w:numFmt w:val="bullet"/>
+      <w:lvlText w:val=""/>
+      <w:lvlJc w:val="left"/>
+      <w:pPr>
+        <w:tabs>
+          <w:tab w:val="num" w:pos="5760"/>
+        </w:tabs>
+        <w:ind w:left="5760" w:hanging="360"/>
+      </w:pPr>
+      <w:rPr>
+        <w:rFonts w:ascii="Wingdings" w:hAnsi="Wingdings" w:hint="default"/>
+        <w:sz w:val="20"/>
+      </w:rPr>
+    </w:lvl>
+    <w:lvl w:ilvl="8" w:tentative="1">
+      <w:start w:val="1"/>
+      <w:numFmt w:val="bullet"/>
+      <w:lvlText w:val=""/>
+      <w:lvlJc w:val="left"/>
+      <w:pPr>
+        <w:tabs>
+          <w:tab w:val="num" w:pos="6480"/>
+        </w:tabs>
+        <w:ind w:left="6480" w:hanging="360"/>
+      </w:pPr>
+      <w:rPr>
+        <w:rFonts w:ascii="Wingdings" w:hAnsi="Wingdings" w:hint="default"/>
+        <w:sz w:val="20"/>
+      </w:rPr>
+    </w:lvl>
+  </w:abstractNum>
+  <w:abstractNum w:abstractNumId="23" w15:restartNumberingAfterBreak="0">
     <w:nsid w:val="687B11F8"/>
     <w:multiLevelType w:val="hybridMultilevel"/>
     <w:tmpl w:val="3996ACB6"/>
@@ -2325,7 +6355,7 @@
       </w:rPr>
     </w:lvl>
   </w:abstractNum>
-  <w:abstractNum w:abstractNumId="8" w15:restartNumberingAfterBreak="0">
+  <w:abstractNum w:abstractNumId="24" w15:restartNumberingAfterBreak="0">
     <w:nsid w:val="6FA435B1"/>
     <w:multiLevelType w:val="hybridMultilevel"/>
     <w:tmpl w:val="2DBCEFEE"/>
@@ -2437,32 +6467,536 @@
       </w:rPr>
     </w:lvl>
   </w:abstractNum>
+  <w:abstractNum w:abstractNumId="25" w15:restartNumberingAfterBreak="0">
+    <w:nsid w:val="74E2408B"/>
+    <w:multiLevelType w:val="multilevel"/>
+    <w:tmpl w:val="C5A27A70"/>
+    <w:lvl w:ilvl="0">
+      <w:start w:val="1"/>
+      <w:numFmt w:val="bullet"/>
+      <w:lvlText w:val=""/>
+      <w:lvlJc w:val="left"/>
+      <w:pPr>
+        <w:tabs>
+          <w:tab w:val="num" w:pos="720"/>
+        </w:tabs>
+        <w:ind w:left="720" w:hanging="360"/>
+      </w:pPr>
+      <w:rPr>
+        <w:rFonts w:ascii="Symbol" w:hAnsi="Symbol" w:hint="default"/>
+        <w:sz w:val="20"/>
+      </w:rPr>
+    </w:lvl>
+    <w:lvl w:ilvl="1" w:tentative="1">
+      <w:start w:val="1"/>
+      <w:numFmt w:val="bullet"/>
+      <w:lvlText w:val="o"/>
+      <w:lvlJc w:val="left"/>
+      <w:pPr>
+        <w:tabs>
+          <w:tab w:val="num" w:pos="1440"/>
+        </w:tabs>
+        <w:ind w:left="1440" w:hanging="360"/>
+      </w:pPr>
+      <w:rPr>
+        <w:rFonts w:ascii="Courier New" w:hAnsi="Courier New" w:hint="default"/>
+        <w:sz w:val="20"/>
+      </w:rPr>
+    </w:lvl>
+    <w:lvl w:ilvl="2" w:tentative="1">
+      <w:start w:val="1"/>
+      <w:numFmt w:val="bullet"/>
+      <w:lvlText w:val=""/>
+      <w:lvlJc w:val="left"/>
+      <w:pPr>
+        <w:tabs>
+          <w:tab w:val="num" w:pos="2160"/>
+        </w:tabs>
+        <w:ind w:left="2160" w:hanging="360"/>
+      </w:pPr>
+      <w:rPr>
+        <w:rFonts w:ascii="Wingdings" w:hAnsi="Wingdings" w:hint="default"/>
+        <w:sz w:val="20"/>
+      </w:rPr>
+    </w:lvl>
+    <w:lvl w:ilvl="3" w:tentative="1">
+      <w:start w:val="1"/>
+      <w:numFmt w:val="bullet"/>
+      <w:lvlText w:val=""/>
+      <w:lvlJc w:val="left"/>
+      <w:pPr>
+        <w:tabs>
+          <w:tab w:val="num" w:pos="2880"/>
+        </w:tabs>
+        <w:ind w:left="2880" w:hanging="360"/>
+      </w:pPr>
+      <w:rPr>
+        <w:rFonts w:ascii="Wingdings" w:hAnsi="Wingdings" w:hint="default"/>
+        <w:sz w:val="20"/>
+      </w:rPr>
+    </w:lvl>
+    <w:lvl w:ilvl="4" w:tentative="1">
+      <w:start w:val="1"/>
+      <w:numFmt w:val="bullet"/>
+      <w:lvlText w:val=""/>
+      <w:lvlJc w:val="left"/>
+      <w:pPr>
+        <w:tabs>
+          <w:tab w:val="num" w:pos="3600"/>
+        </w:tabs>
+        <w:ind w:left="3600" w:hanging="360"/>
+      </w:pPr>
+      <w:rPr>
+        <w:rFonts w:ascii="Wingdings" w:hAnsi="Wingdings" w:hint="default"/>
+        <w:sz w:val="20"/>
+      </w:rPr>
+    </w:lvl>
+    <w:lvl w:ilvl="5" w:tentative="1">
+      <w:start w:val="1"/>
+      <w:numFmt w:val="bullet"/>
+      <w:lvlText w:val=""/>
+      <w:lvlJc w:val="left"/>
+      <w:pPr>
+        <w:tabs>
+          <w:tab w:val="num" w:pos="4320"/>
+        </w:tabs>
+        <w:ind w:left="4320" w:hanging="360"/>
+      </w:pPr>
+      <w:rPr>
+        <w:rFonts w:ascii="Wingdings" w:hAnsi="Wingdings" w:hint="default"/>
+        <w:sz w:val="20"/>
+      </w:rPr>
+    </w:lvl>
+    <w:lvl w:ilvl="6" w:tentative="1">
+      <w:start w:val="1"/>
+      <w:numFmt w:val="bullet"/>
+      <w:lvlText w:val=""/>
+      <w:lvlJc w:val="left"/>
+      <w:pPr>
+        <w:tabs>
+          <w:tab w:val="num" w:pos="5040"/>
+        </w:tabs>
+        <w:ind w:left="5040" w:hanging="360"/>
+      </w:pPr>
+      <w:rPr>
+        <w:rFonts w:ascii="Wingdings" w:hAnsi="Wingdings" w:hint="default"/>
+        <w:sz w:val="20"/>
+      </w:rPr>
+    </w:lvl>
+    <w:lvl w:ilvl="7" w:tentative="1">
+      <w:start w:val="1"/>
+      <w:numFmt w:val="bullet"/>
+      <w:lvlText w:val=""/>
+      <w:lvlJc w:val="left"/>
+      <w:pPr>
+        <w:tabs>
+          <w:tab w:val="num" w:pos="5760"/>
+        </w:tabs>
+        <w:ind w:left="5760" w:hanging="360"/>
+      </w:pPr>
+      <w:rPr>
+        <w:rFonts w:ascii="Wingdings" w:hAnsi="Wingdings" w:hint="default"/>
+        <w:sz w:val="20"/>
+      </w:rPr>
+    </w:lvl>
+    <w:lvl w:ilvl="8" w:tentative="1">
+      <w:start w:val="1"/>
+      <w:numFmt w:val="bullet"/>
+      <w:lvlText w:val=""/>
+      <w:lvlJc w:val="left"/>
+      <w:pPr>
+        <w:tabs>
+          <w:tab w:val="num" w:pos="6480"/>
+        </w:tabs>
+        <w:ind w:left="6480" w:hanging="360"/>
+      </w:pPr>
+      <w:rPr>
+        <w:rFonts w:ascii="Wingdings" w:hAnsi="Wingdings" w:hint="default"/>
+        <w:sz w:val="20"/>
+      </w:rPr>
+    </w:lvl>
+  </w:abstractNum>
+  <w:abstractNum w:abstractNumId="26" w15:restartNumberingAfterBreak="0">
+    <w:nsid w:val="788728D3"/>
+    <w:multiLevelType w:val="multilevel"/>
+    <w:tmpl w:val="D09CAFD8"/>
+    <w:lvl w:ilvl="0">
+      <w:start w:val="1"/>
+      <w:numFmt w:val="bullet"/>
+      <w:lvlText w:val=""/>
+      <w:lvlJc w:val="left"/>
+      <w:pPr>
+        <w:tabs>
+          <w:tab w:val="num" w:pos="720"/>
+        </w:tabs>
+        <w:ind w:left="720" w:hanging="360"/>
+      </w:pPr>
+      <w:rPr>
+        <w:rFonts w:ascii="Symbol" w:hAnsi="Symbol" w:hint="default"/>
+        <w:sz w:val="20"/>
+      </w:rPr>
+    </w:lvl>
+    <w:lvl w:ilvl="1" w:tentative="1">
+      <w:start w:val="1"/>
+      <w:numFmt w:val="bullet"/>
+      <w:lvlText w:val="o"/>
+      <w:lvlJc w:val="left"/>
+      <w:pPr>
+        <w:tabs>
+          <w:tab w:val="num" w:pos="1440"/>
+        </w:tabs>
+        <w:ind w:left="1440" w:hanging="360"/>
+      </w:pPr>
+      <w:rPr>
+        <w:rFonts w:ascii="Courier New" w:hAnsi="Courier New" w:hint="default"/>
+        <w:sz w:val="20"/>
+      </w:rPr>
+    </w:lvl>
+    <w:lvl w:ilvl="2" w:tentative="1">
+      <w:start w:val="1"/>
+      <w:numFmt w:val="bullet"/>
+      <w:lvlText w:val=""/>
+      <w:lvlJc w:val="left"/>
+      <w:pPr>
+        <w:tabs>
+          <w:tab w:val="num" w:pos="2160"/>
+        </w:tabs>
+        <w:ind w:left="2160" w:hanging="360"/>
+      </w:pPr>
+      <w:rPr>
+        <w:rFonts w:ascii="Wingdings" w:hAnsi="Wingdings" w:hint="default"/>
+        <w:sz w:val="20"/>
+      </w:rPr>
+    </w:lvl>
+    <w:lvl w:ilvl="3" w:tentative="1">
+      <w:start w:val="1"/>
+      <w:numFmt w:val="bullet"/>
+      <w:lvlText w:val=""/>
+      <w:lvlJc w:val="left"/>
+      <w:pPr>
+        <w:tabs>
+          <w:tab w:val="num" w:pos="2880"/>
+        </w:tabs>
+        <w:ind w:left="2880" w:hanging="360"/>
+      </w:pPr>
+      <w:rPr>
+        <w:rFonts w:ascii="Wingdings" w:hAnsi="Wingdings" w:hint="default"/>
+        <w:sz w:val="20"/>
+      </w:rPr>
+    </w:lvl>
+    <w:lvl w:ilvl="4" w:tentative="1">
+      <w:start w:val="1"/>
+      <w:numFmt w:val="bullet"/>
+      <w:lvlText w:val=""/>
+      <w:lvlJc w:val="left"/>
+      <w:pPr>
+        <w:tabs>
+          <w:tab w:val="num" w:pos="3600"/>
+        </w:tabs>
+        <w:ind w:left="3600" w:hanging="360"/>
+      </w:pPr>
+      <w:rPr>
+        <w:rFonts w:ascii="Wingdings" w:hAnsi="Wingdings" w:hint="default"/>
+        <w:sz w:val="20"/>
+      </w:rPr>
+    </w:lvl>
+    <w:lvl w:ilvl="5" w:tentative="1">
+      <w:start w:val="1"/>
+      <w:numFmt w:val="bullet"/>
+      <w:lvlText w:val=""/>
+      <w:lvlJc w:val="left"/>
+      <w:pPr>
+        <w:tabs>
+          <w:tab w:val="num" w:pos="4320"/>
+        </w:tabs>
+        <w:ind w:left="4320" w:hanging="360"/>
+      </w:pPr>
+      <w:rPr>
+        <w:rFonts w:ascii="Wingdings" w:hAnsi="Wingdings" w:hint="default"/>
+        <w:sz w:val="20"/>
+      </w:rPr>
+    </w:lvl>
+    <w:lvl w:ilvl="6" w:tentative="1">
+      <w:start w:val="1"/>
+      <w:numFmt w:val="bullet"/>
+      <w:lvlText w:val=""/>
+      <w:lvlJc w:val="left"/>
+      <w:pPr>
+        <w:tabs>
+          <w:tab w:val="num" w:pos="5040"/>
+        </w:tabs>
+        <w:ind w:left="5040" w:hanging="360"/>
+      </w:pPr>
+      <w:rPr>
+        <w:rFonts w:ascii="Wingdings" w:hAnsi="Wingdings" w:hint="default"/>
+        <w:sz w:val="20"/>
+      </w:rPr>
+    </w:lvl>
+    <w:lvl w:ilvl="7" w:tentative="1">
+      <w:start w:val="1"/>
+      <w:numFmt w:val="bullet"/>
+      <w:lvlText w:val=""/>
+      <w:lvlJc w:val="left"/>
+      <w:pPr>
+        <w:tabs>
+          <w:tab w:val="num" w:pos="5760"/>
+        </w:tabs>
+        <w:ind w:left="5760" w:hanging="360"/>
+      </w:pPr>
+      <w:rPr>
+        <w:rFonts w:ascii="Wingdings" w:hAnsi="Wingdings" w:hint="default"/>
+        <w:sz w:val="20"/>
+      </w:rPr>
+    </w:lvl>
+    <w:lvl w:ilvl="8" w:tentative="1">
+      <w:start w:val="1"/>
+      <w:numFmt w:val="bullet"/>
+      <w:lvlText w:val=""/>
+      <w:lvlJc w:val="left"/>
+      <w:pPr>
+        <w:tabs>
+          <w:tab w:val="num" w:pos="6480"/>
+        </w:tabs>
+        <w:ind w:left="6480" w:hanging="360"/>
+      </w:pPr>
+      <w:rPr>
+        <w:rFonts w:ascii="Wingdings" w:hAnsi="Wingdings" w:hint="default"/>
+        <w:sz w:val="20"/>
+      </w:rPr>
+    </w:lvl>
+  </w:abstractNum>
+  <w:abstractNum w:abstractNumId="27" w15:restartNumberingAfterBreak="0">
+    <w:nsid w:val="7E1F38F3"/>
+    <w:multiLevelType w:val="multilevel"/>
+    <w:tmpl w:val="1164791A"/>
+    <w:lvl w:ilvl="0">
+      <w:start w:val="1"/>
+      <w:numFmt w:val="bullet"/>
+      <w:lvlText w:val=""/>
+      <w:lvlJc w:val="left"/>
+      <w:pPr>
+        <w:tabs>
+          <w:tab w:val="num" w:pos="720"/>
+        </w:tabs>
+        <w:ind w:left="720" w:hanging="360"/>
+      </w:pPr>
+      <w:rPr>
+        <w:rFonts w:ascii="Symbol" w:hAnsi="Symbol" w:hint="default"/>
+        <w:sz w:val="20"/>
+      </w:rPr>
+    </w:lvl>
+    <w:lvl w:ilvl="1" w:tentative="1">
+      <w:start w:val="1"/>
+      <w:numFmt w:val="bullet"/>
+      <w:lvlText w:val="o"/>
+      <w:lvlJc w:val="left"/>
+      <w:pPr>
+        <w:tabs>
+          <w:tab w:val="num" w:pos="1440"/>
+        </w:tabs>
+        <w:ind w:left="1440" w:hanging="360"/>
+      </w:pPr>
+      <w:rPr>
+        <w:rFonts w:ascii="Courier New" w:hAnsi="Courier New" w:hint="default"/>
+        <w:sz w:val="20"/>
+      </w:rPr>
+    </w:lvl>
+    <w:lvl w:ilvl="2" w:tentative="1">
+      <w:start w:val="1"/>
+      <w:numFmt w:val="bullet"/>
+      <w:lvlText w:val=""/>
+      <w:lvlJc w:val="left"/>
+      <w:pPr>
+        <w:tabs>
+          <w:tab w:val="num" w:pos="2160"/>
+        </w:tabs>
+        <w:ind w:left="2160" w:hanging="360"/>
+      </w:pPr>
+      <w:rPr>
+        <w:rFonts w:ascii="Wingdings" w:hAnsi="Wingdings" w:hint="default"/>
+        <w:sz w:val="20"/>
+      </w:rPr>
+    </w:lvl>
+    <w:lvl w:ilvl="3" w:tentative="1">
+      <w:start w:val="1"/>
+      <w:numFmt w:val="bullet"/>
+      <w:lvlText w:val=""/>
+      <w:lvlJc w:val="left"/>
+      <w:pPr>
+        <w:tabs>
+          <w:tab w:val="num" w:pos="2880"/>
+        </w:tabs>
+        <w:ind w:left="2880" w:hanging="360"/>
+      </w:pPr>
+      <w:rPr>
+        <w:rFonts w:ascii="Wingdings" w:hAnsi="Wingdings" w:hint="default"/>
+        <w:sz w:val="20"/>
+      </w:rPr>
+    </w:lvl>
+    <w:lvl w:ilvl="4" w:tentative="1">
+      <w:start w:val="1"/>
+      <w:numFmt w:val="bullet"/>
+      <w:lvlText w:val=""/>
+      <w:lvlJc w:val="left"/>
+      <w:pPr>
+        <w:tabs>
+          <w:tab w:val="num" w:pos="3600"/>
+        </w:tabs>
+        <w:ind w:left="3600" w:hanging="360"/>
+      </w:pPr>
+      <w:rPr>
+        <w:rFonts w:ascii="Wingdings" w:hAnsi="Wingdings" w:hint="default"/>
+        <w:sz w:val="20"/>
+      </w:rPr>
+    </w:lvl>
+    <w:lvl w:ilvl="5" w:tentative="1">
+      <w:start w:val="1"/>
+      <w:numFmt w:val="bullet"/>
+      <w:lvlText w:val=""/>
+      <w:lvlJc w:val="left"/>
+      <w:pPr>
+        <w:tabs>
+          <w:tab w:val="num" w:pos="4320"/>
+        </w:tabs>
+        <w:ind w:left="4320" w:hanging="360"/>
+      </w:pPr>
+      <w:rPr>
+        <w:rFonts w:ascii="Wingdings" w:hAnsi="Wingdings" w:hint="default"/>
+        <w:sz w:val="20"/>
+      </w:rPr>
+    </w:lvl>
+    <w:lvl w:ilvl="6" w:tentative="1">
+      <w:start w:val="1"/>
+      <w:numFmt w:val="bullet"/>
+      <w:lvlText w:val=""/>
+      <w:lvlJc w:val="left"/>
+      <w:pPr>
+        <w:tabs>
+          <w:tab w:val="num" w:pos="5040"/>
+        </w:tabs>
+        <w:ind w:left="5040" w:hanging="360"/>
+      </w:pPr>
+      <w:rPr>
+        <w:rFonts w:ascii="Wingdings" w:hAnsi="Wingdings" w:hint="default"/>
+        <w:sz w:val="20"/>
+      </w:rPr>
+    </w:lvl>
+    <w:lvl w:ilvl="7" w:tentative="1">
+      <w:start w:val="1"/>
+      <w:numFmt w:val="bullet"/>
+      <w:lvlText w:val=""/>
+      <w:lvlJc w:val="left"/>
+      <w:pPr>
+        <w:tabs>
+          <w:tab w:val="num" w:pos="5760"/>
+        </w:tabs>
+        <w:ind w:left="5760" w:hanging="360"/>
+      </w:pPr>
+      <w:rPr>
+        <w:rFonts w:ascii="Wingdings" w:hAnsi="Wingdings" w:hint="default"/>
+        <w:sz w:val="20"/>
+      </w:rPr>
+    </w:lvl>
+    <w:lvl w:ilvl="8" w:tentative="1">
+      <w:start w:val="1"/>
+      <w:numFmt w:val="bullet"/>
+      <w:lvlText w:val=""/>
+      <w:lvlJc w:val="left"/>
+      <w:pPr>
+        <w:tabs>
+          <w:tab w:val="num" w:pos="6480"/>
+        </w:tabs>
+        <w:ind w:left="6480" w:hanging="360"/>
+      </w:pPr>
+      <w:rPr>
+        <w:rFonts w:ascii="Wingdings" w:hAnsi="Wingdings" w:hint="default"/>
+        <w:sz w:val="20"/>
+      </w:rPr>
+    </w:lvl>
+  </w:abstractNum>
   <w:num w:numId="1">
+    <w:abstractNumId w:val="8"/>
+  </w:num>
+  <w:num w:numId="2">
+    <w:abstractNumId w:val="10"/>
+  </w:num>
+  <w:num w:numId="3">
+    <w:abstractNumId w:val="4"/>
+  </w:num>
+  <w:num w:numId="4">
+    <w:abstractNumId w:val="15"/>
+  </w:num>
+  <w:num w:numId="5">
+    <w:abstractNumId w:val="17"/>
+  </w:num>
+  <w:num w:numId="6">
+    <w:abstractNumId w:val="23"/>
+  </w:num>
+  <w:num w:numId="7">
+    <w:abstractNumId w:val="13"/>
+  </w:num>
+  <w:num w:numId="8">
+    <w:abstractNumId w:val="19"/>
+  </w:num>
+  <w:num w:numId="9">
+    <w:abstractNumId w:val="24"/>
+  </w:num>
+  <w:num w:numId="10">
+    <w:abstractNumId w:val="5"/>
+  </w:num>
+  <w:num w:numId="11">
+    <w:abstractNumId w:val="11"/>
+  </w:num>
+  <w:num w:numId="12">
+    <w:abstractNumId w:val="3"/>
+  </w:num>
+  <w:num w:numId="13">
+    <w:abstractNumId w:val="18"/>
+  </w:num>
+  <w:num w:numId="14">
+    <w:abstractNumId w:val="25"/>
+  </w:num>
+  <w:num w:numId="15">
+    <w:abstractNumId w:val="16"/>
+  </w:num>
+  <w:num w:numId="16">
+    <w:abstractNumId w:val="22"/>
+  </w:num>
+  <w:num w:numId="17">
+    <w:abstractNumId w:val="21"/>
+  </w:num>
+  <w:num w:numId="18">
+    <w:abstractNumId w:val="26"/>
+  </w:num>
+  <w:num w:numId="19">
     <w:abstractNumId w:val="1"/>
   </w:num>
-  <w:num w:numId="2">
+  <w:num w:numId="20">
+    <w:abstractNumId w:val="12"/>
+  </w:num>
+  <w:num w:numId="21">
+    <w:abstractNumId w:val="6"/>
+  </w:num>
+  <w:num w:numId="22">
     <w:abstractNumId w:val="2"/>
   </w:num>
-  <w:num w:numId="3">
+  <w:num w:numId="23">
+    <w:abstractNumId w:val="9"/>
+  </w:num>
+  <w:num w:numId="24">
+    <w:abstractNumId w:val="27"/>
+  </w:num>
+  <w:num w:numId="25">
+    <w:abstractNumId w:val="14"/>
+  </w:num>
+  <w:num w:numId="26">
     <w:abstractNumId w:val="0"/>
   </w:num>
-  <w:num w:numId="4">
-    <w:abstractNumId w:val="4"/>
+  <w:num w:numId="27">
+    <w:abstractNumId w:val="20"/>
   </w:num>
-  <w:num w:numId="5">
-    <w:abstractNumId w:val="5"/>
-  </w:num>
-  <w:num w:numId="6">
+  <w:num w:numId="28">
     <w:abstractNumId w:val="7"/>
-  </w:num>
-  <w:num w:numId="7">
-    <w:abstractNumId w:val="3"/>
-  </w:num>
-  <w:num w:numId="8">
-    <w:abstractNumId w:val="6"/>
-  </w:num>
-  <w:num w:numId="9">
-    <w:abstractNumId w:val="8"/>
   </w:num>
 </w:numbering>
 </file>
@@ -2871,6 +7405,29 @@
       <w:sz w:val="28"/>
     </w:rPr>
   </w:style>
+  <w:style w:type="paragraph" w:styleId="Heading4">
+    <w:name w:val="heading 4"/>
+    <w:basedOn w:val="Normal"/>
+    <w:next w:val="Normal"/>
+    <w:link w:val="Heading4Char"/>
+    <w:uiPriority w:val="9"/>
+    <w:semiHidden/>
+    <w:unhideWhenUsed/>
+    <w:qFormat/>
+    <w:rsid w:val="00E546C4"/>
+    <w:pPr>
+      <w:keepNext/>
+      <w:keepLines/>
+      <w:spacing w:before="40" w:after="0"/>
+      <w:outlineLvl w:val="3"/>
+    </w:pPr>
+    <w:rPr>
+      <w:rFonts w:asciiTheme="majorHAnsi" w:eastAsiaTheme="majorEastAsia" w:hAnsiTheme="majorHAnsi" w:cstheme="majorBidi"/>
+      <w:i/>
+      <w:iCs/>
+      <w:color w:val="2E74B5" w:themeColor="accent1" w:themeShade="BF"/>
+    </w:rPr>
+  </w:style>
   <w:style w:type="paragraph" w:styleId="Heading5">
     <w:name w:val="heading 5"/>
     <w:basedOn w:val="Normal"/>
@@ -2946,6 +7503,39 @@
       <w:ind w:left="720"/>
       <w:contextualSpacing/>
     </w:pPr>
+  </w:style>
+  <w:style w:type="character" w:customStyle="1" w:styleId="Heading4Char">
+    <w:name w:val="Heading 4 Char"/>
+    <w:basedOn w:val="DefaultParagraphFont"/>
+    <w:link w:val="Heading4"/>
+    <w:uiPriority w:val="9"/>
+    <w:semiHidden/>
+    <w:rsid w:val="00E546C4"/>
+    <w:rPr>
+      <w:rFonts w:asciiTheme="majorHAnsi" w:eastAsiaTheme="majorEastAsia" w:hAnsiTheme="majorHAnsi" w:cstheme="majorBidi"/>
+      <w:i/>
+      <w:iCs/>
+      <w:color w:val="2E74B5" w:themeColor="accent1" w:themeShade="BF"/>
+      <w:sz w:val="28"/>
+    </w:rPr>
+  </w:style>
+  <w:style w:type="paragraph" w:styleId="NormalWeb">
+    <w:name w:val="Normal (Web)"/>
+    <w:basedOn w:val="Normal"/>
+    <w:uiPriority w:val="99"/>
+    <w:semiHidden/>
+    <w:unhideWhenUsed/>
+    <w:rsid w:val="00E546C4"/>
+    <w:pPr>
+      <w:spacing w:before="100" w:beforeAutospacing="1" w:after="100" w:afterAutospacing="1" w:line="240" w:lineRule="auto"/>
+      <w:ind w:firstLine="0"/>
+      <w:jc w:val="left"/>
+    </w:pPr>
+    <w:rPr>
+      <w:rFonts w:eastAsia="Times New Roman" w:cs="Times New Roman"/>
+      <w:sz w:val="24"/>
+      <w:szCs w:val="24"/>
+    </w:rPr>
   </w:style>
 </w:styles>
 </file>

</xml_diff>